<commit_message>
added Pflichtenheft and updated it
</commit_message>
<xml_diff>
--- a/Greenfoot-Game/doc/Anforderungen.docx
+++ b/Greenfoot-Game/doc/Anforderungen.docx
@@ -1,19 +1,21 @@
 
 <file path=word/document.xml><?xml version="1.0" encoding="utf-8"?>
-<w:document xmlns:wpc="http://schemas.microsoft.com/office/word/2010/wordprocessingCanvas" xmlns:cx="http://schemas.microsoft.com/office/drawing/2014/chartex" xmlns:cx1="http://schemas.microsoft.com/office/drawing/2015/9/8/chartex" xmlns:cx2="http://schemas.microsoft.com/office/drawing/2015/10/21/chartex" xmlns:cx3="http://schemas.microsoft.com/office/drawing/2016/5/9/chartex" xmlns:cx4="http://schemas.microsoft.com/office/drawing/2016/5/10/chartex" xmlns:cx5="http://schemas.microsoft.com/office/drawing/2016/5/11/chartex" xmlns:cx6="http://schemas.microsoft.com/office/drawing/2016/5/12/chartex" xmlns:cx7="http://schemas.microsoft.com/office/drawing/2016/5/13/chartex" xmlns:cx8="http://schemas.microsoft.com/office/drawing/2016/5/14/chartex" xmlns:mc="http://schemas.openxmlformats.org/markup-compatibility/2006" xmlns:aink="http://schemas.microsoft.com/office/drawing/2016/ink" xmlns:am3d="http://schemas.microsoft.com/office/drawing/2017/model3d" xmlns:o="urn:schemas-microsoft-com:office:office" xmlns:r="http://schemas.openxmlformats.org/officeDocument/2006/relationships" xmlns:m="http://schemas.openxmlformats.org/officeDocument/2006/math" xmlns:v="urn:schemas-microsoft-com:vml" xmlns:wp14="http://schemas.microsoft.com/office/word/2010/wordprocessingDrawing" xmlns:wp="http://schemas.openxmlformats.org/drawingml/2006/wordprocessingDrawing" xmlns:w10="urn:schemas-microsoft-com:office:word" xmlns:w="http://schemas.openxmlformats.org/wordprocessingml/2006/main" xmlns:w14="http://schemas.microsoft.com/office/word/2010/wordml" xmlns:w15="http://schemas.microsoft.com/office/word/2012/wordml" xmlns:w16cid="http://schemas.microsoft.com/office/word/2016/wordml/cid" xmlns:w16se="http://schemas.microsoft.com/office/word/2015/wordml/symex" xmlns:wpg="http://schemas.microsoft.com/office/word/2010/wordprocessingGroup" xmlns:wpi="http://schemas.microsoft.com/office/word/2010/wordprocessingInk" xmlns:wne="http://schemas.microsoft.com/office/word/2006/wordml" xmlns:wps="http://schemas.microsoft.com/office/word/2010/wordprocessingShape" mc:Ignorable="w14 w15 w16se w16cid wp14">
+<w:document xmlns:wpc="http://schemas.microsoft.com/office/word/2010/wordprocessingCanvas" xmlns:mc="http://schemas.openxmlformats.org/markup-compatibility/2006" xmlns:o="urn:schemas-microsoft-com:office:office" xmlns:r="http://schemas.openxmlformats.org/officeDocument/2006/relationships" xmlns:m="http://schemas.openxmlformats.org/officeDocument/2006/math" xmlns:v="urn:schemas-microsoft-com:vml" xmlns:wp14="http://schemas.microsoft.com/office/word/2010/wordprocessingDrawing" xmlns:wp="http://schemas.openxmlformats.org/drawingml/2006/wordprocessingDrawing" xmlns:w10="urn:schemas-microsoft-com:office:word" xmlns:w="http://schemas.openxmlformats.org/wordprocessingml/2006/main" xmlns:w14="http://schemas.microsoft.com/office/word/2010/wordml" xmlns:w15="http://schemas.microsoft.com/office/word/2012/wordml" xmlns:wpg="http://schemas.microsoft.com/office/word/2010/wordprocessingGroup" xmlns:wpi="http://schemas.microsoft.com/office/word/2010/wordprocessingInk" xmlns:wne="http://schemas.microsoft.com/office/word/2006/wordml" xmlns:wps="http://schemas.microsoft.com/office/word/2010/wordprocessingShape" mc:Ignorable="w14 w15 wp14">
   <w:body>
     <w:p>
       <w:pPr>
         <w:spacing w:after="120"/>
         <w:rPr>
           <w:b/>
-          <w:sz w:val="24"/>
+          <w:sz w:val="36"/>
+          <w:szCs w:val="28"/>
         </w:rPr>
       </w:pPr>
       <w:r>
         <w:rPr>
           <w:b/>
-          <w:sz w:val="24"/>
+          <w:sz w:val="36"/>
+          <w:szCs w:val="28"/>
         </w:rPr>
         <w:t>Funktionale Anforderungen:</w:t>
       </w:r>
@@ -26,8 +28,16 @@
           <w:numId w:val="3"/>
         </w:numPr>
         <w:spacing w:after="120"/>
-      </w:pPr>
-      <w:r>
+        <w:rPr>
+          <w:sz w:val="28"/>
+          <w:szCs w:val="28"/>
+        </w:rPr>
+      </w:pPr>
+      <w:r>
+        <w:rPr>
+          <w:sz w:val="28"/>
+          <w:szCs w:val="28"/>
+        </w:rPr>
         <w:t>Grundstruktur:</w:t>
       </w:r>
     </w:p>
@@ -39,8 +49,16 @@
           <w:numId w:val="3"/>
         </w:numPr>
         <w:spacing w:after="120"/>
-      </w:pPr>
-      <w:r>
+        <w:rPr>
+          <w:sz w:val="28"/>
+          <w:szCs w:val="28"/>
+        </w:rPr>
+      </w:pPr>
+      <w:r>
+        <w:rPr>
+          <w:sz w:val="28"/>
+          <w:szCs w:val="28"/>
+        </w:rPr>
         <w:t>World</w:t>
       </w:r>
     </w:p>
@@ -52,10 +70,20 @@
           <w:numId w:val="3"/>
         </w:numPr>
         <w:spacing w:after="120"/>
-      </w:pPr>
-      <w:r>
+        <w:rPr>
+          <w:sz w:val="28"/>
+          <w:szCs w:val="28"/>
+        </w:rPr>
+      </w:pPr>
+      <w:r>
+        <w:rPr>
+          <w:sz w:val="28"/>
+          <w:szCs w:val="28"/>
+        </w:rPr>
         <w:t>World 1</w:t>
       </w:r>
+      <w:bookmarkStart w:id="0" w:name="_GoBack"/>
+      <w:bookmarkEnd w:id="0"/>
     </w:p>
     <w:p>
       <w:pPr>
@@ -65,8 +93,16 @@
           <w:numId w:val="3"/>
         </w:numPr>
         <w:spacing w:after="120"/>
-      </w:pPr>
-      <w:r>
+        <w:rPr>
+          <w:sz w:val="28"/>
+          <w:szCs w:val="28"/>
+        </w:rPr>
+      </w:pPr>
+      <w:r>
+        <w:rPr>
+          <w:sz w:val="28"/>
+          <w:szCs w:val="28"/>
+        </w:rPr>
         <w:t>Aktor</w:t>
       </w:r>
     </w:p>
@@ -78,8 +114,16 @@
           <w:numId w:val="3"/>
         </w:numPr>
         <w:spacing w:after="120"/>
-      </w:pPr>
-      <w:r>
+        <w:rPr>
+          <w:sz w:val="28"/>
+          <w:szCs w:val="28"/>
+        </w:rPr>
+      </w:pPr>
+      <w:r>
+        <w:rPr>
+          <w:sz w:val="28"/>
+          <w:szCs w:val="28"/>
+        </w:rPr>
         <w:t xml:space="preserve">Solid / Hindernisse </w:t>
       </w:r>
     </w:p>
@@ -91,8 +135,16 @@
           <w:numId w:val="3"/>
         </w:numPr>
         <w:spacing w:after="120"/>
-      </w:pPr>
-      <w:r>
+        <w:rPr>
+          <w:sz w:val="28"/>
+          <w:szCs w:val="28"/>
+        </w:rPr>
+      </w:pPr>
+      <w:r>
+        <w:rPr>
+          <w:sz w:val="28"/>
+          <w:szCs w:val="28"/>
+        </w:rPr>
         <w:t>Wall</w:t>
       </w:r>
     </w:p>
@@ -104,12 +156,18 @@
           <w:numId w:val="3"/>
         </w:numPr>
         <w:spacing w:after="120"/>
-      </w:pPr>
-      <w:r>
+        <w:rPr>
+          <w:sz w:val="28"/>
+          <w:szCs w:val="28"/>
+        </w:rPr>
+      </w:pPr>
+      <w:r>
+        <w:rPr>
+          <w:sz w:val="28"/>
+          <w:szCs w:val="28"/>
+        </w:rPr>
         <w:t>Entity</w:t>
       </w:r>
-      <w:bookmarkStart w:id="0" w:name="_GoBack"/>
-      <w:bookmarkEnd w:id="0"/>
     </w:p>
     <w:p>
       <w:pPr>
@@ -119,8 +177,16 @@
           <w:numId w:val="3"/>
         </w:numPr>
         <w:spacing w:after="120"/>
-      </w:pPr>
-      <w:r>
+        <w:rPr>
+          <w:sz w:val="28"/>
+          <w:szCs w:val="28"/>
+        </w:rPr>
+      </w:pPr>
+      <w:r>
+        <w:rPr>
+          <w:sz w:val="28"/>
+          <w:szCs w:val="28"/>
+        </w:rPr>
         <w:t>Player</w:t>
       </w:r>
     </w:p>
@@ -132,8 +198,16 @@
           <w:numId w:val="3"/>
         </w:numPr>
         <w:spacing w:after="120"/>
-      </w:pPr>
-      <w:r>
+        <w:rPr>
+          <w:sz w:val="28"/>
+          <w:szCs w:val="28"/>
+        </w:rPr>
+      </w:pPr>
+      <w:r>
+        <w:rPr>
+          <w:sz w:val="28"/>
+          <w:szCs w:val="28"/>
+        </w:rPr>
         <w:t>Enemy</w:t>
       </w:r>
     </w:p>
@@ -145,8 +219,16 @@
           <w:numId w:val="3"/>
         </w:numPr>
         <w:spacing w:after="120"/>
-      </w:pPr>
-      <w:r>
+        <w:rPr>
+          <w:sz w:val="28"/>
+          <w:szCs w:val="28"/>
+        </w:rPr>
+      </w:pPr>
+      <w:r>
+        <w:rPr>
+          <w:sz w:val="28"/>
+          <w:szCs w:val="28"/>
+        </w:rPr>
         <w:t>Goal</w:t>
       </w:r>
     </w:p>
@@ -158,8 +240,16 @@
           <w:numId w:val="3"/>
         </w:numPr>
         <w:spacing w:after="120"/>
-      </w:pPr>
-      <w:r>
+        <w:rPr>
+          <w:sz w:val="28"/>
+          <w:szCs w:val="28"/>
+        </w:rPr>
+      </w:pPr>
+      <w:r>
+        <w:rPr>
+          <w:sz w:val="28"/>
+          <w:szCs w:val="28"/>
+        </w:rPr>
         <w:t>Entity Movement</w:t>
       </w:r>
     </w:p>
@@ -171,8 +261,16 @@
           <w:numId w:val="3"/>
         </w:numPr>
         <w:spacing w:after="120"/>
-      </w:pPr>
-      <w:r>
+        <w:rPr>
+          <w:sz w:val="28"/>
+          <w:szCs w:val="28"/>
+        </w:rPr>
+      </w:pPr>
+      <w:r>
+        <w:rPr>
+          <w:sz w:val="28"/>
+          <w:szCs w:val="28"/>
+        </w:rPr>
         <w:t>Tastenbelegung (Player Movement)</w:t>
       </w:r>
     </w:p>
@@ -184,13 +282,25 @@
           <w:numId w:val="3"/>
         </w:numPr>
         <w:spacing w:after="120"/>
+        <w:rPr>
+          <w:sz w:val="28"/>
+          <w:szCs w:val="28"/>
+        </w:rPr>
       </w:pPr>
       <w:proofErr w:type="spellStart"/>
       <w:r>
+        <w:rPr>
+          <w:sz w:val="28"/>
+          <w:szCs w:val="28"/>
+        </w:rPr>
         <w:t>Collision</w:t>
       </w:r>
       <w:proofErr w:type="spellEnd"/>
       <w:r>
+        <w:rPr>
+          <w:sz w:val="28"/>
+          <w:szCs w:val="28"/>
+        </w:rPr>
         <w:t xml:space="preserve"> Detektion (Solid)</w:t>
       </w:r>
     </w:p>
@@ -202,12 +312,17 @@
           <w:numId w:val="3"/>
         </w:numPr>
         <w:spacing w:after="120"/>
-      </w:pPr>
-      <w:r>
-        <w:t>Bilder</w:t>
-      </w:r>
-      <w:r>
-        <w:t xml:space="preserve"> (Simple, Funktional)</w:t>
+        <w:rPr>
+          <w:sz w:val="28"/>
+          <w:szCs w:val="28"/>
+        </w:rPr>
+      </w:pPr>
+      <w:r>
+        <w:rPr>
+          <w:sz w:val="28"/>
+          <w:szCs w:val="28"/>
+        </w:rPr>
+        <w:t>Bilder (Simple, Funktional)</w:t>
       </w:r>
     </w:p>
     <w:p>
@@ -218,16 +333,32 @@
           <w:numId w:val="3"/>
         </w:numPr>
         <w:spacing w:after="120"/>
-      </w:pPr>
-      <w:r>
+        <w:rPr>
+          <w:sz w:val="28"/>
+          <w:szCs w:val="28"/>
+        </w:rPr>
+      </w:pPr>
+      <w:r>
+        <w:rPr>
+          <w:sz w:val="28"/>
+          <w:szCs w:val="28"/>
+        </w:rPr>
         <w:t>Goal (</w:t>
       </w:r>
       <w:proofErr w:type="spellStart"/>
       <w:r>
+        <w:rPr>
+          <w:sz w:val="28"/>
+          <w:szCs w:val="28"/>
+        </w:rPr>
         <w:t>Teleport</w:t>
       </w:r>
       <w:proofErr w:type="spellEnd"/>
       <w:r>
+        <w:rPr>
+          <w:sz w:val="28"/>
+          <w:szCs w:val="28"/>
+        </w:rPr>
         <w:t xml:space="preserve"> zu neuer Welt)</w:t>
       </w:r>
     </w:p>
@@ -239,8 +370,16 @@
           <w:numId w:val="3"/>
         </w:numPr>
         <w:spacing w:after="120"/>
-      </w:pPr>
-      <w:r>
+        <w:rPr>
+          <w:sz w:val="28"/>
+          <w:szCs w:val="28"/>
+        </w:rPr>
+      </w:pPr>
+      <w:r>
+        <w:rPr>
+          <w:sz w:val="28"/>
+          <w:szCs w:val="28"/>
+        </w:rPr>
         <w:t>Maps</w:t>
       </w:r>
     </w:p>
@@ -252,8 +391,16 @@
           <w:numId w:val="3"/>
         </w:numPr>
         <w:spacing w:after="120"/>
-      </w:pPr>
-      <w:r>
+        <w:rPr>
+          <w:sz w:val="28"/>
+          <w:szCs w:val="28"/>
+        </w:rPr>
+      </w:pPr>
+      <w:r>
+        <w:rPr>
+          <w:sz w:val="28"/>
+          <w:szCs w:val="28"/>
+        </w:rPr>
         <w:t>Gegner</w:t>
       </w:r>
     </w:p>
@@ -265,17 +412,17 @@
           <w:numId w:val="3"/>
         </w:numPr>
         <w:spacing w:after="120"/>
-      </w:pPr>
-      <w:r>
-        <w:t>Gegner macht Schaden (</w:t>
-      </w:r>
-      <w:proofErr w:type="gramStart"/>
-      <w:r>
-        <w:t>stopp(</w:t>
-      </w:r>
-      <w:proofErr w:type="gramEnd"/>
-      <w:r>
-        <w:t>))</w:t>
+        <w:rPr>
+          <w:sz w:val="28"/>
+          <w:szCs w:val="28"/>
+        </w:rPr>
+      </w:pPr>
+      <w:r>
+        <w:rPr>
+          <w:sz w:val="28"/>
+          <w:szCs w:val="28"/>
+        </w:rPr>
+        <w:t>Gegner macht Schaden (stopp())</w:t>
       </w:r>
     </w:p>
     <w:p>
@@ -286,11 +433,19 @@
           <w:numId w:val="3"/>
         </w:numPr>
         <w:spacing w:after="120"/>
-      </w:pPr>
-    </w:p>
-    <w:p>
-      <w:pPr>
-        <w:spacing w:after="120"/>
+        <w:rPr>
+          <w:sz w:val="28"/>
+          <w:szCs w:val="28"/>
+        </w:rPr>
+      </w:pPr>
+    </w:p>
+    <w:p>
+      <w:pPr>
+        <w:spacing w:after="120"/>
+        <w:rPr>
+          <w:sz w:val="28"/>
+          <w:szCs w:val="28"/>
+        </w:rPr>
       </w:pPr>
     </w:p>
     <w:p>
@@ -298,13 +453,15 @@
         <w:spacing w:after="120"/>
         <w:rPr>
           <w:b/>
-          <w:sz w:val="24"/>
+          <w:sz w:val="36"/>
+          <w:szCs w:val="28"/>
         </w:rPr>
       </w:pPr>
       <w:r>
         <w:rPr>
           <w:b/>
-          <w:sz w:val="24"/>
+          <w:sz w:val="36"/>
+          <w:szCs w:val="28"/>
         </w:rPr>
         <w:t>Nicht Funktionale Anforderungen:</w:t>
       </w:r>
@@ -317,15 +474,31 @@
           <w:numId w:val="4"/>
         </w:numPr>
         <w:spacing w:after="120"/>
-      </w:pPr>
-      <w:r>
+        <w:rPr>
+          <w:sz w:val="28"/>
+          <w:szCs w:val="28"/>
+        </w:rPr>
+      </w:pPr>
+      <w:r>
+        <w:rPr>
+          <w:sz w:val="28"/>
+          <w:szCs w:val="28"/>
+        </w:rPr>
         <w:t>Bilder</w:t>
       </w:r>
       <w:r>
+        <w:rPr>
+          <w:sz w:val="28"/>
+          <w:szCs w:val="28"/>
+        </w:rPr>
         <w:t xml:space="preserve"> </w:t>
       </w:r>
       <w:proofErr w:type="spellStart"/>
       <w:r>
+        <w:rPr>
+          <w:sz w:val="28"/>
+          <w:szCs w:val="28"/>
+        </w:rPr>
         <w:t>Rework</w:t>
       </w:r>
       <w:proofErr w:type="spellEnd"/>
@@ -338,12 +511,24 @@
           <w:numId w:val="4"/>
         </w:numPr>
         <w:spacing w:after="120"/>
-      </w:pPr>
-      <w:r>
+        <w:rPr>
+          <w:sz w:val="28"/>
+          <w:szCs w:val="28"/>
+        </w:rPr>
+      </w:pPr>
+      <w:r>
+        <w:rPr>
+          <w:sz w:val="28"/>
+          <w:szCs w:val="28"/>
+        </w:rPr>
         <w:t xml:space="preserve">Gegner </w:t>
       </w:r>
       <w:proofErr w:type="spellStart"/>
       <w:r>
+        <w:rPr>
+          <w:sz w:val="28"/>
+          <w:szCs w:val="28"/>
+        </w:rPr>
         <w:t>Rework</w:t>
       </w:r>
       <w:proofErr w:type="spellEnd"/>
@@ -356,13 +541,25 @@
           <w:numId w:val="4"/>
         </w:numPr>
         <w:spacing w:after="120"/>
+        <w:rPr>
+          <w:sz w:val="28"/>
+          <w:szCs w:val="28"/>
+        </w:rPr>
       </w:pPr>
       <w:proofErr w:type="spellStart"/>
       <w:r>
+        <w:rPr>
+          <w:sz w:val="28"/>
+          <w:szCs w:val="28"/>
+        </w:rPr>
         <w:t>Pathfinding</w:t>
       </w:r>
       <w:proofErr w:type="spellEnd"/>
       <w:r>
+        <w:rPr>
+          <w:sz w:val="28"/>
+          <w:szCs w:val="28"/>
+        </w:rPr>
         <w:t xml:space="preserve"> zu Player bei einer Bewegung (XY Gegner -&gt; XY Player)</w:t>
       </w:r>
     </w:p>
@@ -374,8 +571,16 @@
           <w:numId w:val="4"/>
         </w:numPr>
         <w:spacing w:after="120"/>
-      </w:pPr>
-      <w:r>
+        <w:rPr>
+          <w:sz w:val="28"/>
+          <w:szCs w:val="28"/>
+        </w:rPr>
+      </w:pPr>
+      <w:r>
+        <w:rPr>
+          <w:sz w:val="28"/>
+          <w:szCs w:val="28"/>
+        </w:rPr>
         <w:t>Schaden mit Health System</w:t>
       </w:r>
     </w:p>
@@ -387,8 +592,16 @@
           <w:numId w:val="4"/>
         </w:numPr>
         <w:spacing w:after="120"/>
-      </w:pPr>
-      <w:r>
+        <w:rPr>
+          <w:sz w:val="28"/>
+          <w:szCs w:val="28"/>
+        </w:rPr>
+      </w:pPr>
+      <w:r>
+        <w:rPr>
+          <w:sz w:val="28"/>
+          <w:szCs w:val="28"/>
+        </w:rPr>
         <w:t>(Weg anzeigen mit Pfeilen)</w:t>
       </w:r>
     </w:p>
@@ -400,8 +613,16 @@
           <w:numId w:val="4"/>
         </w:numPr>
         <w:spacing w:after="120"/>
-      </w:pPr>
-      <w:r>
+        <w:rPr>
+          <w:sz w:val="28"/>
+          <w:szCs w:val="28"/>
+        </w:rPr>
+      </w:pPr>
+      <w:r>
+        <w:rPr>
+          <w:sz w:val="28"/>
+          <w:szCs w:val="28"/>
+        </w:rPr>
         <w:t>Health System</w:t>
       </w:r>
     </w:p>
@@ -413,12 +634,18 @@
           <w:numId w:val="4"/>
         </w:numPr>
         <w:spacing w:after="120"/>
-      </w:pPr>
-      <w:proofErr w:type="gramStart"/>
-      <w:r>
+        <w:rPr>
+          <w:sz w:val="28"/>
+          <w:szCs w:val="28"/>
+        </w:rPr>
+      </w:pPr>
+      <w:r>
+        <w:rPr>
+          <w:sz w:val="28"/>
+          <w:szCs w:val="28"/>
+        </w:rPr>
         <w:t>Verbundene Walls</w:t>
       </w:r>
-      <w:proofErr w:type="gramEnd"/>
     </w:p>
     <w:p>
       <w:pPr>
@@ -428,8 +655,16 @@
           <w:numId w:val="4"/>
         </w:numPr>
         <w:spacing w:after="120"/>
-      </w:pPr>
-      <w:r>
+        <w:rPr>
+          <w:sz w:val="28"/>
+          <w:szCs w:val="28"/>
+        </w:rPr>
+      </w:pPr>
+      <w:r>
+        <w:rPr>
+          <w:sz w:val="28"/>
+          <w:szCs w:val="28"/>
+        </w:rPr>
         <w:t>Fallen, Laser, Todes Blöcke, etc...</w:t>
       </w:r>
     </w:p>
@@ -441,8 +676,16 @@
           <w:numId w:val="4"/>
         </w:numPr>
         <w:spacing w:after="120"/>
-      </w:pPr>
-      <w:r>
+        <w:rPr>
+          <w:sz w:val="28"/>
+          <w:szCs w:val="28"/>
+        </w:rPr>
+      </w:pPr>
+      <w:r>
+        <w:rPr>
+          <w:sz w:val="28"/>
+          <w:szCs w:val="28"/>
+        </w:rPr>
         <w:t>Fähigkeiten/ Gegenstände</w:t>
       </w:r>
     </w:p>
@@ -454,8 +697,16 @@
           <w:numId w:val="4"/>
         </w:numPr>
         <w:spacing w:after="120"/>
-      </w:pPr>
-      <w:r>
+        <w:rPr>
+          <w:sz w:val="28"/>
+          <w:szCs w:val="28"/>
+        </w:rPr>
+      </w:pPr>
+      <w:r>
+        <w:rPr>
+          <w:sz w:val="28"/>
+          <w:szCs w:val="28"/>
+        </w:rPr>
         <w:t>Schwert, Bogen etc...</w:t>
       </w:r>
     </w:p>
@@ -467,8 +718,16 @@
           <w:numId w:val="4"/>
         </w:numPr>
         <w:spacing w:after="120"/>
-      </w:pPr>
-      <w:r>
+        <w:rPr>
+          <w:sz w:val="28"/>
+          <w:szCs w:val="28"/>
+        </w:rPr>
+      </w:pPr>
+      <w:r>
+        <w:rPr>
+          <w:sz w:val="28"/>
+          <w:szCs w:val="28"/>
+        </w:rPr>
         <w:t>Köder für Gegner</w:t>
       </w:r>
     </w:p>
@@ -480,8 +739,16 @@
           <w:numId w:val="4"/>
         </w:numPr>
         <w:spacing w:after="120"/>
-      </w:pPr>
-      <w:r>
+        <w:rPr>
+          <w:sz w:val="28"/>
+          <w:szCs w:val="28"/>
+        </w:rPr>
+      </w:pPr>
+      <w:r>
+        <w:rPr>
+          <w:sz w:val="28"/>
+          <w:szCs w:val="28"/>
+        </w:rPr>
         <w:t>Springen (2 Blöcke weit)</w:t>
       </w:r>
     </w:p>
@@ -493,8 +760,16 @@
           <w:numId w:val="4"/>
         </w:numPr>
         <w:spacing w:after="120"/>
-      </w:pPr>
-      <w:r>
+        <w:rPr>
+          <w:sz w:val="28"/>
+          <w:szCs w:val="28"/>
+        </w:rPr>
+      </w:pPr>
+      <w:r>
+        <w:rPr>
+          <w:sz w:val="28"/>
+          <w:szCs w:val="28"/>
+        </w:rPr>
         <w:t>Sound</w:t>
       </w:r>
     </w:p>
@@ -506,8 +781,16 @@
           <w:numId w:val="4"/>
         </w:numPr>
         <w:spacing w:after="120"/>
-      </w:pPr>
-      <w:r>
+        <w:rPr>
+          <w:sz w:val="28"/>
+          <w:szCs w:val="28"/>
+        </w:rPr>
+      </w:pPr>
+      <w:r>
+        <w:rPr>
+          <w:sz w:val="28"/>
+          <w:szCs w:val="28"/>
+        </w:rPr>
         <w:t>neue Gegner</w:t>
       </w:r>
     </w:p>
@@ -519,8 +802,17 @@
           <w:numId w:val="4"/>
         </w:numPr>
         <w:spacing w:after="120"/>
-      </w:pPr>
-      <w:r>
+        <w:rPr>
+          <w:sz w:val="28"/>
+          <w:szCs w:val="28"/>
+        </w:rPr>
+      </w:pPr>
+      <w:r>
+        <w:rPr>
+          <w:sz w:val="28"/>
+          <w:szCs w:val="28"/>
+        </w:rPr>
+        <w:lastRenderedPageBreak/>
         <w:t>Sprechblasen mit Text</w:t>
       </w:r>
     </w:p>
@@ -532,8 +824,16 @@
           <w:numId w:val="4"/>
         </w:numPr>
         <w:spacing w:after="120"/>
-      </w:pPr>
-      <w:r>
+        <w:rPr>
+          <w:sz w:val="28"/>
+          <w:szCs w:val="28"/>
+        </w:rPr>
+      </w:pPr>
+      <w:r>
+        <w:rPr>
+          <w:sz w:val="28"/>
+          <w:szCs w:val="28"/>
+        </w:rPr>
         <w:t>Interaktive Maps</w:t>
       </w:r>
     </w:p>
@@ -548,7 +848,7 @@
 </file>
 
 <file path=word/numbering.xml><?xml version="1.0" encoding="utf-8"?>
-<w:numbering xmlns:wpc="http://schemas.microsoft.com/office/word/2010/wordprocessingCanvas" xmlns:cx="http://schemas.microsoft.com/office/drawing/2014/chartex" xmlns:cx1="http://schemas.microsoft.com/office/drawing/2015/9/8/chartex" xmlns:cx2="http://schemas.microsoft.com/office/drawing/2015/10/21/chartex" xmlns:cx3="http://schemas.microsoft.com/office/drawing/2016/5/9/chartex" xmlns:cx4="http://schemas.microsoft.com/office/drawing/2016/5/10/chartex" xmlns:cx5="http://schemas.microsoft.com/office/drawing/2016/5/11/chartex" xmlns:cx6="http://schemas.microsoft.com/office/drawing/2016/5/12/chartex" xmlns:cx7="http://schemas.microsoft.com/office/drawing/2016/5/13/chartex" xmlns:cx8="http://schemas.microsoft.com/office/drawing/2016/5/14/chartex" xmlns:mc="http://schemas.openxmlformats.org/markup-compatibility/2006" xmlns:aink="http://schemas.microsoft.com/office/drawing/2016/ink" xmlns:am3d="http://schemas.microsoft.com/office/drawing/2017/model3d" xmlns:o="urn:schemas-microsoft-com:office:office" xmlns:r="http://schemas.openxmlformats.org/officeDocument/2006/relationships" xmlns:m="http://schemas.openxmlformats.org/officeDocument/2006/math" xmlns:v="urn:schemas-microsoft-com:vml" xmlns:wp14="http://schemas.microsoft.com/office/word/2010/wordprocessingDrawing" xmlns:wp="http://schemas.openxmlformats.org/drawingml/2006/wordprocessingDrawing" xmlns:w10="urn:schemas-microsoft-com:office:word" xmlns:w="http://schemas.openxmlformats.org/wordprocessingml/2006/main" xmlns:w14="http://schemas.microsoft.com/office/word/2010/wordml" xmlns:w15="http://schemas.microsoft.com/office/word/2012/wordml" xmlns:w16cid="http://schemas.microsoft.com/office/word/2016/wordml/cid" xmlns:w16se="http://schemas.microsoft.com/office/word/2015/wordml/symex" xmlns:wpg="http://schemas.microsoft.com/office/word/2010/wordprocessingGroup" xmlns:wpi="http://schemas.microsoft.com/office/word/2010/wordprocessingInk" xmlns:wne="http://schemas.microsoft.com/office/word/2006/wordml" xmlns:wps="http://schemas.microsoft.com/office/word/2010/wordprocessingShape" mc:Ignorable="w14 w15 w16se w16cid wp14">
+<w:numbering xmlns:wpc="http://schemas.microsoft.com/office/word/2010/wordprocessingCanvas" xmlns:mc="http://schemas.openxmlformats.org/markup-compatibility/2006" xmlns:o="urn:schemas-microsoft-com:office:office" xmlns:r="http://schemas.openxmlformats.org/officeDocument/2006/relationships" xmlns:m="http://schemas.openxmlformats.org/officeDocument/2006/math" xmlns:v="urn:schemas-microsoft-com:vml" xmlns:wp14="http://schemas.microsoft.com/office/word/2010/wordprocessingDrawing" xmlns:wp="http://schemas.openxmlformats.org/drawingml/2006/wordprocessingDrawing" xmlns:w10="urn:schemas-microsoft-com:office:word" xmlns:w="http://schemas.openxmlformats.org/wordprocessingml/2006/main" xmlns:w14="http://schemas.microsoft.com/office/word/2010/wordml" xmlns:w15="http://schemas.microsoft.com/office/word/2012/wordml" xmlns:wpg="http://schemas.microsoft.com/office/word/2010/wordprocessingGroup" xmlns:wpi="http://schemas.microsoft.com/office/word/2010/wordprocessingInk" xmlns:wne="http://schemas.microsoft.com/office/word/2006/wordml" xmlns:wps="http://schemas.microsoft.com/office/word/2010/wordprocessingShape" mc:Ignorable="w14 w15 wp14">
   <w:abstractNum w:abstractNumId="0" w15:restartNumberingAfterBreak="0">
     <w:nsid w:val="295D080A"/>
     <w:multiLevelType w:val="hybridMultilevel"/>
@@ -963,7 +1263,7 @@
 </file>
 
 <file path=word/styles.xml><?xml version="1.0" encoding="utf-8"?>
-<w:styles xmlns:mc="http://schemas.openxmlformats.org/markup-compatibility/2006" xmlns:r="http://schemas.openxmlformats.org/officeDocument/2006/relationships" xmlns:w="http://schemas.openxmlformats.org/wordprocessingml/2006/main" xmlns:w14="http://schemas.microsoft.com/office/word/2010/wordml" xmlns:w15="http://schemas.microsoft.com/office/word/2012/wordml" xmlns:w16cid="http://schemas.microsoft.com/office/word/2016/wordml/cid" xmlns:w16se="http://schemas.microsoft.com/office/word/2015/wordml/symex" mc:Ignorable="w14 w15 w16se w16cid">
+<w:styles xmlns:mc="http://schemas.openxmlformats.org/markup-compatibility/2006" xmlns:r="http://schemas.openxmlformats.org/officeDocument/2006/relationships" xmlns:w="http://schemas.openxmlformats.org/wordprocessingml/2006/main" xmlns:w14="http://schemas.microsoft.com/office/word/2010/wordml" xmlns:w15="http://schemas.microsoft.com/office/word/2012/wordml" mc:Ignorable="w14 w15">
   <w:docDefaults>
     <w:rPrDefault>
       <w:rPr>
@@ -979,7 +1279,7 @@
       </w:pPr>
     </w:pPrDefault>
   </w:docDefaults>
-  <w:latentStyles w:defLockedState="0" w:defUIPriority="99" w:defSemiHidden="0" w:defUnhideWhenUsed="0" w:defQFormat="0" w:count="375">
+  <w:latentStyles w:defLockedState="0" w:defUIPriority="99" w:defSemiHidden="0" w:defUnhideWhenUsed="0" w:defQFormat="0" w:count="371">
     <w:lsdException w:name="Normal" w:uiPriority="0" w:qFormat="1"/>
     <w:lsdException w:name="heading 1" w:uiPriority="9" w:qFormat="1"/>
     <w:lsdException w:name="heading 2" w:semiHidden="1" w:uiPriority="9" w:unhideWhenUsed="1" w:qFormat="1"/>
@@ -1351,10 +1651,6 @@
     <w:lsdException w:name="List Table 5 Dark Accent 6" w:uiPriority="50"/>
     <w:lsdException w:name="List Table 6 Colorful Accent 6" w:uiPriority="51"/>
     <w:lsdException w:name="List Table 7 Colorful Accent 6" w:uiPriority="52"/>
-    <w:lsdException w:name="Mention" w:semiHidden="1" w:unhideWhenUsed="1"/>
-    <w:lsdException w:name="Smart Hyperlink" w:semiHidden="1" w:unhideWhenUsed="1"/>
-    <w:lsdException w:name="Hashtag" w:semiHidden="1" w:unhideWhenUsed="1"/>
-    <w:lsdException w:name="Unresolved Mention" w:semiHidden="1" w:unhideWhenUsed="1"/>
   </w:latentStyles>
   <w:style w:type="paragraph" w:default="1" w:styleId="Standard">
     <w:name w:val="Normal"/>

</xml_diff>

<commit_message>
Es wurde ein neues Wanddesign Rough erstellt und ein paar Rechtschreibfehler in der Datei Anforderungen korrigiert ;)
</commit_message>
<xml_diff>
--- a/Greenfoot-Game/doc/Anforderungen.docx
+++ b/Greenfoot-Game/doc/Anforderungen.docx
@@ -1,6 +1,6 @@
 
 <file path=word/document.xml><?xml version="1.0" encoding="utf-8"?>
-<w:document xmlns:wpc="http://schemas.microsoft.com/office/word/2010/wordprocessingCanvas" xmlns:mc="http://schemas.openxmlformats.org/markup-compatibility/2006" xmlns:o="urn:schemas-microsoft-com:office:office" xmlns:r="http://schemas.openxmlformats.org/officeDocument/2006/relationships" xmlns:m="http://schemas.openxmlformats.org/officeDocument/2006/math" xmlns:v="urn:schemas-microsoft-com:vml" xmlns:wp14="http://schemas.microsoft.com/office/word/2010/wordprocessingDrawing" xmlns:wp="http://schemas.openxmlformats.org/drawingml/2006/wordprocessingDrawing" xmlns:w10="urn:schemas-microsoft-com:office:word" xmlns:w="http://schemas.openxmlformats.org/wordprocessingml/2006/main" xmlns:w14="http://schemas.microsoft.com/office/word/2010/wordml" xmlns:w15="http://schemas.microsoft.com/office/word/2012/wordml" xmlns:wpg="http://schemas.microsoft.com/office/word/2010/wordprocessingGroup" xmlns:wpi="http://schemas.microsoft.com/office/word/2010/wordprocessingInk" xmlns:wne="http://schemas.microsoft.com/office/word/2006/wordml" xmlns:wps="http://schemas.microsoft.com/office/word/2010/wordprocessingShape" mc:Ignorable="w14 w15 wp14">
+<w:document xmlns:wpc="http://schemas.microsoft.com/office/word/2010/wordprocessingCanvas" xmlns:cx="http://schemas.microsoft.com/office/drawing/2014/chartex" xmlns:cx1="http://schemas.microsoft.com/office/drawing/2015/9/8/chartex" xmlns:cx2="http://schemas.microsoft.com/office/drawing/2015/10/21/chartex" xmlns:cx3="http://schemas.microsoft.com/office/drawing/2016/5/9/chartex" xmlns:cx4="http://schemas.microsoft.com/office/drawing/2016/5/10/chartex" xmlns:cx5="http://schemas.microsoft.com/office/drawing/2016/5/11/chartex" xmlns:cx6="http://schemas.microsoft.com/office/drawing/2016/5/12/chartex" xmlns:cx7="http://schemas.microsoft.com/office/drawing/2016/5/13/chartex" xmlns:cx8="http://schemas.microsoft.com/office/drawing/2016/5/14/chartex" xmlns:mc="http://schemas.openxmlformats.org/markup-compatibility/2006" xmlns:aink="http://schemas.microsoft.com/office/drawing/2016/ink" xmlns:am3d="http://schemas.microsoft.com/office/drawing/2017/model3d" xmlns:o="urn:schemas-microsoft-com:office:office" xmlns:r="http://schemas.openxmlformats.org/officeDocument/2006/relationships" xmlns:m="http://schemas.openxmlformats.org/officeDocument/2006/math" xmlns:v="urn:schemas-microsoft-com:vml" xmlns:wp14="http://schemas.microsoft.com/office/word/2010/wordprocessingDrawing" xmlns:wp="http://schemas.openxmlformats.org/drawingml/2006/wordprocessingDrawing" xmlns:w10="urn:schemas-microsoft-com:office:word" xmlns:w="http://schemas.openxmlformats.org/wordprocessingml/2006/main" xmlns:w14="http://schemas.microsoft.com/office/word/2010/wordml" xmlns:w15="http://schemas.microsoft.com/office/word/2012/wordml" xmlns:w16cid="http://schemas.microsoft.com/office/word/2016/wordml/cid" xmlns:w16se="http://schemas.microsoft.com/office/word/2015/wordml/symex" xmlns:wpg="http://schemas.microsoft.com/office/word/2010/wordprocessingGroup" xmlns:wpi="http://schemas.microsoft.com/office/word/2010/wordprocessingInk" xmlns:wne="http://schemas.microsoft.com/office/word/2006/wordml" xmlns:wps="http://schemas.microsoft.com/office/word/2010/wordprocessingShape" mc:Ignorable="w14 w15 w16se w16cid wp14">
   <w:body>
     <w:p>
       <w:pPr>
@@ -9,15 +9,48 @@
           <w:b/>
           <w:sz w:val="36"/>
           <w:szCs w:val="28"/>
-        </w:rPr>
-      </w:pPr>
+          <w:lang w:val="en-GB"/>
+        </w:rPr>
+      </w:pPr>
+      <w:proofErr w:type="spellStart"/>
       <w:r>
         <w:rPr>
           <w:b/>
           <w:sz w:val="36"/>
           <w:szCs w:val="28"/>
-        </w:rPr>
-        <w:t>Funktionale Anforderungen:</w:t>
+          <w:lang w:val="en-GB"/>
+        </w:rPr>
+        <w:t>Funktionale</w:t>
+      </w:r>
+      <w:proofErr w:type="spellEnd"/>
+      <w:r>
+        <w:rPr>
+          <w:b/>
+          <w:sz w:val="36"/>
+          <w:szCs w:val="28"/>
+          <w:lang w:val="en-GB"/>
+        </w:rPr>
+        <w:t xml:space="preserve"> </w:t>
+      </w:r>
+      <w:proofErr w:type="spellStart"/>
+      <w:r>
+        <w:rPr>
+          <w:b/>
+          <w:sz w:val="36"/>
+          <w:szCs w:val="28"/>
+          <w:lang w:val="en-GB"/>
+        </w:rPr>
+        <w:t>Anforderungen</w:t>
+      </w:r>
+      <w:proofErr w:type="spellEnd"/>
+      <w:r>
+        <w:rPr>
+          <w:b/>
+          <w:sz w:val="36"/>
+          <w:szCs w:val="28"/>
+          <w:lang w:val="en-GB"/>
+        </w:rPr>
+        <w:t>:</w:t>
       </w:r>
     </w:p>
     <w:p>
@@ -82,731 +115,759 @@
         </w:rPr>
         <w:t>World 1</w:t>
       </w:r>
+    </w:p>
+    <w:p>
+      <w:pPr>
+        <w:pStyle w:val="Listenabsatz"/>
+        <w:numPr>
+          <w:ilvl w:val="1"/>
+          <w:numId w:val="3"/>
+        </w:numPr>
+        <w:spacing w:after="120"/>
+        <w:rPr>
+          <w:sz w:val="28"/>
+          <w:szCs w:val="28"/>
+        </w:rPr>
+      </w:pPr>
+      <w:r>
+        <w:rPr>
+          <w:sz w:val="28"/>
+          <w:szCs w:val="28"/>
+        </w:rPr>
+        <w:t>Aktor</w:t>
+      </w:r>
+    </w:p>
+    <w:p>
+      <w:pPr>
+        <w:pStyle w:val="Listenabsatz"/>
+        <w:numPr>
+          <w:ilvl w:val="2"/>
+          <w:numId w:val="3"/>
+        </w:numPr>
+        <w:spacing w:after="120"/>
+        <w:rPr>
+          <w:sz w:val="28"/>
+          <w:szCs w:val="28"/>
+        </w:rPr>
+      </w:pPr>
+      <w:r>
+        <w:rPr>
+          <w:sz w:val="28"/>
+          <w:szCs w:val="28"/>
+        </w:rPr>
+        <w:t xml:space="preserve">Solid / Hindernisse </w:t>
+      </w:r>
+    </w:p>
+    <w:p>
+      <w:pPr>
+        <w:pStyle w:val="Listenabsatz"/>
+        <w:numPr>
+          <w:ilvl w:val="3"/>
+          <w:numId w:val="3"/>
+        </w:numPr>
+        <w:spacing w:after="120"/>
+        <w:rPr>
+          <w:sz w:val="28"/>
+          <w:szCs w:val="28"/>
+        </w:rPr>
+      </w:pPr>
+      <w:r>
+        <w:rPr>
+          <w:sz w:val="28"/>
+          <w:szCs w:val="28"/>
+        </w:rPr>
+        <w:t>Wall</w:t>
+      </w:r>
+    </w:p>
+    <w:p>
+      <w:pPr>
+        <w:pStyle w:val="Listenabsatz"/>
+        <w:numPr>
+          <w:ilvl w:val="2"/>
+          <w:numId w:val="3"/>
+        </w:numPr>
+        <w:spacing w:after="120"/>
+        <w:rPr>
+          <w:sz w:val="28"/>
+          <w:szCs w:val="28"/>
+        </w:rPr>
+      </w:pPr>
+      <w:r>
+        <w:rPr>
+          <w:sz w:val="28"/>
+          <w:szCs w:val="28"/>
+        </w:rPr>
+        <w:t>Entity</w:t>
+      </w:r>
+    </w:p>
+    <w:p>
+      <w:pPr>
+        <w:pStyle w:val="Listenabsatz"/>
+        <w:numPr>
+          <w:ilvl w:val="3"/>
+          <w:numId w:val="3"/>
+        </w:numPr>
+        <w:spacing w:after="120"/>
+        <w:rPr>
+          <w:sz w:val="28"/>
+          <w:szCs w:val="28"/>
+        </w:rPr>
+      </w:pPr>
+      <w:r>
+        <w:rPr>
+          <w:sz w:val="28"/>
+          <w:szCs w:val="28"/>
+        </w:rPr>
+        <w:t>Player</w:t>
+      </w:r>
+    </w:p>
+    <w:p>
+      <w:pPr>
+        <w:pStyle w:val="Listenabsatz"/>
+        <w:numPr>
+          <w:ilvl w:val="3"/>
+          <w:numId w:val="3"/>
+        </w:numPr>
+        <w:spacing w:after="120"/>
+        <w:rPr>
+          <w:sz w:val="28"/>
+          <w:szCs w:val="28"/>
+        </w:rPr>
+      </w:pPr>
+      <w:r>
+        <w:rPr>
+          <w:sz w:val="28"/>
+          <w:szCs w:val="28"/>
+        </w:rPr>
+        <w:t>Enemy</w:t>
+      </w:r>
+    </w:p>
+    <w:p>
+      <w:pPr>
+        <w:pStyle w:val="Listenabsatz"/>
+        <w:numPr>
+          <w:ilvl w:val="2"/>
+          <w:numId w:val="3"/>
+        </w:numPr>
+        <w:spacing w:after="120"/>
+        <w:rPr>
+          <w:sz w:val="28"/>
+          <w:szCs w:val="28"/>
+        </w:rPr>
+      </w:pPr>
+      <w:r>
+        <w:rPr>
+          <w:sz w:val="28"/>
+          <w:szCs w:val="28"/>
+        </w:rPr>
+        <w:t>Goal</w:t>
+      </w:r>
+    </w:p>
+    <w:p>
+      <w:pPr>
+        <w:pStyle w:val="Listenabsatz"/>
+        <w:numPr>
+          <w:ilvl w:val="0"/>
+          <w:numId w:val="3"/>
+        </w:numPr>
+        <w:spacing w:after="120"/>
+        <w:rPr>
+          <w:sz w:val="28"/>
+          <w:szCs w:val="28"/>
+        </w:rPr>
+      </w:pPr>
+      <w:r>
+        <w:rPr>
+          <w:sz w:val="28"/>
+          <w:szCs w:val="28"/>
+        </w:rPr>
+        <w:t>Entity Movement</w:t>
+      </w:r>
+    </w:p>
+    <w:p>
+      <w:pPr>
+        <w:pStyle w:val="Listenabsatz"/>
+        <w:numPr>
+          <w:ilvl w:val="0"/>
+          <w:numId w:val="3"/>
+        </w:numPr>
+        <w:spacing w:after="120"/>
+        <w:rPr>
+          <w:sz w:val="28"/>
+          <w:szCs w:val="28"/>
+        </w:rPr>
+      </w:pPr>
+      <w:r>
+        <w:rPr>
+          <w:sz w:val="28"/>
+          <w:szCs w:val="28"/>
+        </w:rPr>
+        <w:t>Tastenbelegung (Player Movement)</w:t>
+      </w:r>
+    </w:p>
+    <w:p>
+      <w:pPr>
+        <w:pStyle w:val="Listenabsatz"/>
+        <w:numPr>
+          <w:ilvl w:val="0"/>
+          <w:numId w:val="3"/>
+        </w:numPr>
+        <w:spacing w:after="120"/>
+        <w:rPr>
+          <w:sz w:val="28"/>
+          <w:szCs w:val="28"/>
+        </w:rPr>
+      </w:pPr>
+      <w:r>
+        <w:rPr>
+          <w:sz w:val="28"/>
+          <w:szCs w:val="28"/>
+          <w:lang w:val="en-GB"/>
+        </w:rPr>
+        <w:t>Collision</w:t>
+      </w:r>
+      <w:r>
+        <w:rPr>
+          <w:sz w:val="28"/>
+          <w:szCs w:val="28"/>
+        </w:rPr>
+        <w:t xml:space="preserve"> </w:t>
+      </w:r>
+      <w:r>
+        <w:rPr>
+          <w:sz w:val="28"/>
+          <w:szCs w:val="28"/>
+          <w:lang w:val="en-GB"/>
+        </w:rPr>
+        <w:t>Dete</w:t>
+      </w:r>
+      <w:r>
+        <w:rPr>
+          <w:sz w:val="28"/>
+          <w:szCs w:val="28"/>
+          <w:lang w:val="en-GB"/>
+        </w:rPr>
+        <w:t>c</w:t>
+      </w:r>
+      <w:r>
+        <w:rPr>
+          <w:sz w:val="28"/>
+          <w:szCs w:val="28"/>
+          <w:lang w:val="en-GB"/>
+        </w:rPr>
+        <w:t>tion</w:t>
+      </w:r>
+      <w:r>
+        <w:rPr>
+          <w:sz w:val="28"/>
+          <w:szCs w:val="28"/>
+        </w:rPr>
+        <w:t xml:space="preserve"> (Solid)</w:t>
+      </w:r>
+    </w:p>
+    <w:p>
+      <w:pPr>
+        <w:pStyle w:val="Listenabsatz"/>
+        <w:numPr>
+          <w:ilvl w:val="0"/>
+          <w:numId w:val="3"/>
+        </w:numPr>
+        <w:spacing w:after="120"/>
+        <w:rPr>
+          <w:sz w:val="28"/>
+          <w:szCs w:val="28"/>
+        </w:rPr>
+      </w:pPr>
+      <w:r>
+        <w:rPr>
+          <w:sz w:val="28"/>
+          <w:szCs w:val="28"/>
+        </w:rPr>
+        <w:t>Bilder (Simple, Funktional)</w:t>
+      </w:r>
+    </w:p>
+    <w:p>
+      <w:pPr>
+        <w:pStyle w:val="Listenabsatz"/>
+        <w:numPr>
+          <w:ilvl w:val="0"/>
+          <w:numId w:val="3"/>
+        </w:numPr>
+        <w:spacing w:after="120"/>
+        <w:rPr>
+          <w:sz w:val="28"/>
+          <w:szCs w:val="28"/>
+        </w:rPr>
+      </w:pPr>
+      <w:r>
+        <w:rPr>
+          <w:sz w:val="28"/>
+          <w:szCs w:val="28"/>
+        </w:rPr>
+        <w:t>Goal (</w:t>
+      </w:r>
+      <w:r>
+        <w:rPr>
+          <w:sz w:val="28"/>
+          <w:szCs w:val="28"/>
+          <w:lang w:val="en-GB"/>
+        </w:rPr>
+        <w:t>Teleport</w:t>
+      </w:r>
+      <w:r>
+        <w:rPr>
+          <w:sz w:val="28"/>
+          <w:szCs w:val="28"/>
+        </w:rPr>
+        <w:t xml:space="preserve"> zu neuer Welt)</w:t>
+      </w:r>
+    </w:p>
+    <w:p>
+      <w:pPr>
+        <w:pStyle w:val="Listenabsatz"/>
+        <w:numPr>
+          <w:ilvl w:val="0"/>
+          <w:numId w:val="3"/>
+        </w:numPr>
+        <w:spacing w:after="120"/>
+        <w:rPr>
+          <w:sz w:val="28"/>
+          <w:szCs w:val="28"/>
+        </w:rPr>
+      </w:pPr>
+      <w:r>
+        <w:rPr>
+          <w:sz w:val="28"/>
+          <w:szCs w:val="28"/>
+        </w:rPr>
+        <w:t>Maps</w:t>
+      </w:r>
+    </w:p>
+    <w:p>
+      <w:pPr>
+        <w:pStyle w:val="Listenabsatz"/>
+        <w:numPr>
+          <w:ilvl w:val="0"/>
+          <w:numId w:val="3"/>
+        </w:numPr>
+        <w:spacing w:after="120"/>
+        <w:rPr>
+          <w:sz w:val="28"/>
+          <w:szCs w:val="28"/>
+        </w:rPr>
+      </w:pPr>
+      <w:r>
+        <w:rPr>
+          <w:sz w:val="28"/>
+          <w:szCs w:val="28"/>
+        </w:rPr>
+        <w:t>Gegner</w:t>
+      </w:r>
+    </w:p>
+    <w:p>
+      <w:pPr>
+        <w:pStyle w:val="Listenabsatz"/>
+        <w:numPr>
+          <w:ilvl w:val="1"/>
+          <w:numId w:val="3"/>
+        </w:numPr>
+        <w:spacing w:after="120"/>
+        <w:rPr>
+          <w:sz w:val="28"/>
+          <w:szCs w:val="28"/>
+        </w:rPr>
+      </w:pPr>
+      <w:r>
+        <w:rPr>
+          <w:sz w:val="28"/>
+          <w:szCs w:val="28"/>
+        </w:rPr>
+        <w:t>Gegner macht Schaden (stopp())</w:t>
+      </w:r>
+    </w:p>
+    <w:p>
+      <w:pPr>
+        <w:pStyle w:val="Listenabsatz"/>
+        <w:numPr>
+          <w:ilvl w:val="0"/>
+          <w:numId w:val="3"/>
+        </w:numPr>
+        <w:spacing w:after="120"/>
+        <w:rPr>
+          <w:sz w:val="28"/>
+          <w:szCs w:val="28"/>
+        </w:rPr>
+      </w:pPr>
+    </w:p>
+    <w:p>
+      <w:pPr>
+        <w:spacing w:after="120"/>
+        <w:rPr>
+          <w:sz w:val="28"/>
+          <w:szCs w:val="28"/>
+        </w:rPr>
+      </w:pPr>
+    </w:p>
+    <w:p>
+      <w:pPr>
+        <w:spacing w:after="120"/>
+        <w:rPr>
+          <w:b/>
+          <w:sz w:val="36"/>
+          <w:szCs w:val="28"/>
+        </w:rPr>
+      </w:pPr>
+      <w:r>
+        <w:rPr>
+          <w:b/>
+          <w:sz w:val="36"/>
+          <w:szCs w:val="28"/>
+        </w:rPr>
+        <w:t>Nicht Funktionale Anforderungen:</w:t>
+      </w:r>
+    </w:p>
+    <w:p>
+      <w:pPr>
+        <w:pStyle w:val="Listenabsatz"/>
+        <w:numPr>
+          <w:ilvl w:val="0"/>
+          <w:numId w:val="4"/>
+        </w:numPr>
+        <w:spacing w:after="120"/>
+        <w:rPr>
+          <w:sz w:val="28"/>
+          <w:szCs w:val="28"/>
+        </w:rPr>
+      </w:pPr>
+      <w:r>
+        <w:rPr>
+          <w:sz w:val="28"/>
+          <w:szCs w:val="28"/>
+        </w:rPr>
+        <w:t>Bilder</w:t>
+      </w:r>
+      <w:r>
+        <w:rPr>
+          <w:sz w:val="28"/>
+          <w:szCs w:val="28"/>
+        </w:rPr>
+        <w:t xml:space="preserve"> </w:t>
+      </w:r>
+      <w:r>
+        <w:rPr>
+          <w:sz w:val="28"/>
+          <w:szCs w:val="28"/>
+          <w:lang w:val="en-GB"/>
+        </w:rPr>
+        <w:t>Rework</w:t>
+      </w:r>
+    </w:p>
+    <w:p>
+      <w:pPr>
+        <w:pStyle w:val="Listenabsatz"/>
+        <w:numPr>
+          <w:ilvl w:val="0"/>
+          <w:numId w:val="4"/>
+        </w:numPr>
+        <w:spacing w:after="120"/>
+        <w:rPr>
+          <w:sz w:val="28"/>
+          <w:szCs w:val="28"/>
+        </w:rPr>
+      </w:pPr>
+      <w:r>
+        <w:rPr>
+          <w:sz w:val="28"/>
+          <w:szCs w:val="28"/>
+        </w:rPr>
+        <w:t xml:space="preserve">Gegner </w:t>
+      </w:r>
+      <w:proofErr w:type="spellStart"/>
+      <w:r>
+        <w:rPr>
+          <w:sz w:val="28"/>
+          <w:szCs w:val="28"/>
+        </w:rPr>
+        <w:t>Rework</w:t>
+      </w:r>
+      <w:proofErr w:type="spellEnd"/>
+    </w:p>
+    <w:p>
+      <w:pPr>
+        <w:pStyle w:val="Listenabsatz"/>
+        <w:numPr>
+          <w:ilvl w:val="1"/>
+          <w:numId w:val="4"/>
+        </w:numPr>
+        <w:spacing w:after="120"/>
+        <w:rPr>
+          <w:sz w:val="28"/>
+          <w:szCs w:val="28"/>
+        </w:rPr>
+      </w:pPr>
+      <w:proofErr w:type="spellStart"/>
+      <w:r>
+        <w:rPr>
+          <w:sz w:val="28"/>
+          <w:szCs w:val="28"/>
+        </w:rPr>
+        <w:t>Pathfinding</w:t>
+      </w:r>
+      <w:proofErr w:type="spellEnd"/>
+      <w:r>
+        <w:rPr>
+          <w:sz w:val="28"/>
+          <w:szCs w:val="28"/>
+        </w:rPr>
+        <w:t xml:space="preserve"> zu Player bei einer Bewegung (XY Gegner -&gt; XY Player)</w:t>
+      </w:r>
+    </w:p>
+    <w:p>
+      <w:pPr>
+        <w:pStyle w:val="Listenabsatz"/>
+        <w:numPr>
+          <w:ilvl w:val="1"/>
+          <w:numId w:val="4"/>
+        </w:numPr>
+        <w:spacing w:after="120"/>
+        <w:rPr>
+          <w:sz w:val="28"/>
+          <w:szCs w:val="28"/>
+        </w:rPr>
+      </w:pPr>
+      <w:r>
+        <w:rPr>
+          <w:sz w:val="28"/>
+          <w:szCs w:val="28"/>
+        </w:rPr>
+        <w:t>Schaden mit Health System</w:t>
+      </w:r>
+    </w:p>
+    <w:p>
+      <w:pPr>
+        <w:pStyle w:val="Listenabsatz"/>
+        <w:numPr>
+          <w:ilvl w:val="1"/>
+          <w:numId w:val="4"/>
+        </w:numPr>
+        <w:spacing w:after="120"/>
+        <w:rPr>
+          <w:sz w:val="28"/>
+          <w:szCs w:val="28"/>
+        </w:rPr>
+      </w:pPr>
+      <w:r>
+        <w:rPr>
+          <w:sz w:val="28"/>
+          <w:szCs w:val="28"/>
+        </w:rPr>
+        <w:t>(Weg anzeigen mit Pfeilen)</w:t>
+      </w:r>
+    </w:p>
+    <w:p>
+      <w:pPr>
+        <w:pStyle w:val="Listenabsatz"/>
+        <w:numPr>
+          <w:ilvl w:val="0"/>
+          <w:numId w:val="4"/>
+        </w:numPr>
+        <w:spacing w:after="120"/>
+        <w:rPr>
+          <w:sz w:val="28"/>
+          <w:szCs w:val="28"/>
+        </w:rPr>
+      </w:pPr>
+      <w:r>
+        <w:rPr>
+          <w:sz w:val="28"/>
+          <w:szCs w:val="28"/>
+        </w:rPr>
+        <w:t>Health System</w:t>
+      </w:r>
+    </w:p>
+    <w:p>
+      <w:pPr>
+        <w:pStyle w:val="Listenabsatz"/>
+        <w:numPr>
+          <w:ilvl w:val="0"/>
+          <w:numId w:val="4"/>
+        </w:numPr>
+        <w:spacing w:after="120"/>
+        <w:rPr>
+          <w:sz w:val="28"/>
+          <w:szCs w:val="28"/>
+        </w:rPr>
+      </w:pPr>
+      <w:r>
+        <w:rPr>
+          <w:sz w:val="28"/>
+          <w:szCs w:val="28"/>
+        </w:rPr>
+        <w:t>Verbundene Walls</w:t>
+      </w:r>
+    </w:p>
+    <w:p>
+      <w:pPr>
+        <w:pStyle w:val="Listenabsatz"/>
+        <w:numPr>
+          <w:ilvl w:val="0"/>
+          <w:numId w:val="4"/>
+        </w:numPr>
+        <w:spacing w:after="120"/>
+        <w:rPr>
+          <w:sz w:val="28"/>
+          <w:szCs w:val="28"/>
+        </w:rPr>
+      </w:pPr>
+      <w:r>
+        <w:rPr>
+          <w:sz w:val="28"/>
+          <w:szCs w:val="28"/>
+        </w:rPr>
+        <w:t>Fallen, Laser, Todes Blöcke, etc...</w:t>
+      </w:r>
+    </w:p>
+    <w:p>
+      <w:pPr>
+        <w:pStyle w:val="Listenabsatz"/>
+        <w:numPr>
+          <w:ilvl w:val="0"/>
+          <w:numId w:val="4"/>
+        </w:numPr>
+        <w:spacing w:after="120"/>
+        <w:rPr>
+          <w:sz w:val="28"/>
+          <w:szCs w:val="28"/>
+        </w:rPr>
+      </w:pPr>
+      <w:r>
+        <w:rPr>
+          <w:sz w:val="28"/>
+          <w:szCs w:val="28"/>
+        </w:rPr>
+        <w:t>Fähigkeiten/ Gegenstände</w:t>
+      </w:r>
+    </w:p>
+    <w:p>
+      <w:pPr>
+        <w:pStyle w:val="Listenabsatz"/>
+        <w:numPr>
+          <w:ilvl w:val="1"/>
+          <w:numId w:val="4"/>
+        </w:numPr>
+        <w:spacing w:after="120"/>
+        <w:rPr>
+          <w:sz w:val="28"/>
+          <w:szCs w:val="28"/>
+        </w:rPr>
+      </w:pPr>
+      <w:r>
+        <w:rPr>
+          <w:sz w:val="28"/>
+          <w:szCs w:val="28"/>
+        </w:rPr>
+        <w:t>Schwert, Bogen etc...</w:t>
+      </w:r>
+    </w:p>
+    <w:p>
+      <w:pPr>
+        <w:pStyle w:val="Listenabsatz"/>
+        <w:numPr>
+          <w:ilvl w:val="1"/>
+          <w:numId w:val="4"/>
+        </w:numPr>
+        <w:spacing w:after="120"/>
+        <w:rPr>
+          <w:sz w:val="28"/>
+          <w:szCs w:val="28"/>
+        </w:rPr>
+      </w:pPr>
+      <w:r>
+        <w:rPr>
+          <w:sz w:val="28"/>
+          <w:szCs w:val="28"/>
+        </w:rPr>
+        <w:t>Köder für Gegner</w:t>
+      </w:r>
+    </w:p>
+    <w:p>
+      <w:pPr>
+        <w:pStyle w:val="Listenabsatz"/>
+        <w:numPr>
+          <w:ilvl w:val="1"/>
+          <w:numId w:val="4"/>
+        </w:numPr>
+        <w:spacing w:after="120"/>
+        <w:rPr>
+          <w:sz w:val="28"/>
+          <w:szCs w:val="28"/>
+        </w:rPr>
+      </w:pPr>
+      <w:r>
+        <w:rPr>
+          <w:sz w:val="28"/>
+          <w:szCs w:val="28"/>
+        </w:rPr>
+        <w:t>Springen (2 Blöcke weit)</w:t>
+      </w:r>
+    </w:p>
+    <w:p>
+      <w:pPr>
+        <w:pStyle w:val="Listenabsatz"/>
+        <w:numPr>
+          <w:ilvl w:val="0"/>
+          <w:numId w:val="4"/>
+        </w:numPr>
+        <w:spacing w:after="120"/>
+        <w:rPr>
+          <w:sz w:val="28"/>
+          <w:szCs w:val="28"/>
+        </w:rPr>
+      </w:pPr>
+      <w:r>
+        <w:rPr>
+          <w:sz w:val="28"/>
+          <w:szCs w:val="28"/>
+        </w:rPr>
+        <w:t>Sound</w:t>
+      </w:r>
+    </w:p>
+    <w:p>
+      <w:pPr>
+        <w:pStyle w:val="Listenabsatz"/>
+        <w:numPr>
+          <w:ilvl w:val="0"/>
+          <w:numId w:val="4"/>
+        </w:numPr>
+        <w:spacing w:after="120"/>
+        <w:rPr>
+          <w:sz w:val="28"/>
+          <w:szCs w:val="28"/>
+        </w:rPr>
+      </w:pPr>
+      <w:r>
+        <w:rPr>
+          <w:sz w:val="28"/>
+          <w:szCs w:val="28"/>
+        </w:rPr>
+        <w:t>neue Gegner</w:t>
+      </w:r>
+    </w:p>
+    <w:p>
+      <w:pPr>
+        <w:pStyle w:val="Listenabsatz"/>
+        <w:numPr>
+          <w:ilvl w:val="0"/>
+          <w:numId w:val="4"/>
+        </w:numPr>
+        <w:spacing w:after="120"/>
+        <w:rPr>
+          <w:sz w:val="28"/>
+          <w:szCs w:val="28"/>
+        </w:rPr>
+      </w:pPr>
       <w:bookmarkStart w:id="0" w:name="_GoBack"/>
       <w:bookmarkEnd w:id="0"/>
-    </w:p>
-    <w:p>
-      <w:pPr>
-        <w:pStyle w:val="Listenabsatz"/>
-        <w:numPr>
-          <w:ilvl w:val="1"/>
-          <w:numId w:val="3"/>
-        </w:numPr>
-        <w:spacing w:after="120"/>
-        <w:rPr>
-          <w:sz w:val="28"/>
-          <w:szCs w:val="28"/>
-        </w:rPr>
-      </w:pPr>
-      <w:r>
-        <w:rPr>
-          <w:sz w:val="28"/>
-          <w:szCs w:val="28"/>
-        </w:rPr>
-        <w:t>Aktor</w:t>
-      </w:r>
-    </w:p>
-    <w:p>
-      <w:pPr>
-        <w:pStyle w:val="Listenabsatz"/>
-        <w:numPr>
-          <w:ilvl w:val="2"/>
-          <w:numId w:val="3"/>
-        </w:numPr>
-        <w:spacing w:after="120"/>
-        <w:rPr>
-          <w:sz w:val="28"/>
-          <w:szCs w:val="28"/>
-        </w:rPr>
-      </w:pPr>
-      <w:r>
-        <w:rPr>
-          <w:sz w:val="28"/>
-          <w:szCs w:val="28"/>
-        </w:rPr>
-        <w:t xml:space="preserve">Solid / Hindernisse </w:t>
-      </w:r>
-    </w:p>
-    <w:p>
-      <w:pPr>
-        <w:pStyle w:val="Listenabsatz"/>
-        <w:numPr>
-          <w:ilvl w:val="3"/>
-          <w:numId w:val="3"/>
-        </w:numPr>
-        <w:spacing w:after="120"/>
-        <w:rPr>
-          <w:sz w:val="28"/>
-          <w:szCs w:val="28"/>
-        </w:rPr>
-      </w:pPr>
-      <w:r>
-        <w:rPr>
-          <w:sz w:val="28"/>
-          <w:szCs w:val="28"/>
-        </w:rPr>
-        <w:t>Wall</w:t>
-      </w:r>
-    </w:p>
-    <w:p>
-      <w:pPr>
-        <w:pStyle w:val="Listenabsatz"/>
-        <w:numPr>
-          <w:ilvl w:val="2"/>
-          <w:numId w:val="3"/>
-        </w:numPr>
-        <w:spacing w:after="120"/>
-        <w:rPr>
-          <w:sz w:val="28"/>
-          <w:szCs w:val="28"/>
-        </w:rPr>
-      </w:pPr>
-      <w:r>
-        <w:rPr>
-          <w:sz w:val="28"/>
-          <w:szCs w:val="28"/>
-        </w:rPr>
-        <w:t>Entity</w:t>
-      </w:r>
-    </w:p>
-    <w:p>
-      <w:pPr>
-        <w:pStyle w:val="Listenabsatz"/>
-        <w:numPr>
-          <w:ilvl w:val="3"/>
-          <w:numId w:val="3"/>
-        </w:numPr>
-        <w:spacing w:after="120"/>
-        <w:rPr>
-          <w:sz w:val="28"/>
-          <w:szCs w:val="28"/>
-        </w:rPr>
-      </w:pPr>
-      <w:r>
-        <w:rPr>
-          <w:sz w:val="28"/>
-          <w:szCs w:val="28"/>
-        </w:rPr>
-        <w:t>Player</w:t>
-      </w:r>
-    </w:p>
-    <w:p>
-      <w:pPr>
-        <w:pStyle w:val="Listenabsatz"/>
-        <w:numPr>
-          <w:ilvl w:val="3"/>
-          <w:numId w:val="3"/>
-        </w:numPr>
-        <w:spacing w:after="120"/>
-        <w:rPr>
-          <w:sz w:val="28"/>
-          <w:szCs w:val="28"/>
-        </w:rPr>
-      </w:pPr>
-      <w:r>
-        <w:rPr>
-          <w:sz w:val="28"/>
-          <w:szCs w:val="28"/>
-        </w:rPr>
-        <w:t>Enemy</w:t>
-      </w:r>
-    </w:p>
-    <w:p>
-      <w:pPr>
-        <w:pStyle w:val="Listenabsatz"/>
-        <w:numPr>
-          <w:ilvl w:val="2"/>
-          <w:numId w:val="3"/>
-        </w:numPr>
-        <w:spacing w:after="120"/>
-        <w:rPr>
-          <w:sz w:val="28"/>
-          <w:szCs w:val="28"/>
-        </w:rPr>
-      </w:pPr>
-      <w:r>
-        <w:rPr>
-          <w:sz w:val="28"/>
-          <w:szCs w:val="28"/>
-        </w:rPr>
-        <w:t>Goal</w:t>
-      </w:r>
-    </w:p>
-    <w:p>
-      <w:pPr>
-        <w:pStyle w:val="Listenabsatz"/>
-        <w:numPr>
-          <w:ilvl w:val="0"/>
-          <w:numId w:val="3"/>
-        </w:numPr>
-        <w:spacing w:after="120"/>
-        <w:rPr>
-          <w:sz w:val="28"/>
-          <w:szCs w:val="28"/>
-        </w:rPr>
-      </w:pPr>
-      <w:r>
-        <w:rPr>
-          <w:sz w:val="28"/>
-          <w:szCs w:val="28"/>
-        </w:rPr>
-        <w:t>Entity Movement</w:t>
-      </w:r>
-    </w:p>
-    <w:p>
-      <w:pPr>
-        <w:pStyle w:val="Listenabsatz"/>
-        <w:numPr>
-          <w:ilvl w:val="0"/>
-          <w:numId w:val="3"/>
-        </w:numPr>
-        <w:spacing w:after="120"/>
-        <w:rPr>
-          <w:sz w:val="28"/>
-          <w:szCs w:val="28"/>
-        </w:rPr>
-      </w:pPr>
-      <w:r>
-        <w:rPr>
-          <w:sz w:val="28"/>
-          <w:szCs w:val="28"/>
-        </w:rPr>
-        <w:t>Tastenbelegung (Player Movement)</w:t>
-      </w:r>
-    </w:p>
-    <w:p>
-      <w:pPr>
-        <w:pStyle w:val="Listenabsatz"/>
-        <w:numPr>
-          <w:ilvl w:val="0"/>
-          <w:numId w:val="3"/>
-        </w:numPr>
-        <w:spacing w:after="120"/>
-        <w:rPr>
-          <w:sz w:val="28"/>
-          <w:szCs w:val="28"/>
-        </w:rPr>
-      </w:pPr>
-      <w:proofErr w:type="spellStart"/>
-      <w:r>
-        <w:rPr>
-          <w:sz w:val="28"/>
-          <w:szCs w:val="28"/>
-        </w:rPr>
-        <w:t>Collision</w:t>
-      </w:r>
-      <w:proofErr w:type="spellEnd"/>
-      <w:r>
-        <w:rPr>
-          <w:sz w:val="28"/>
-          <w:szCs w:val="28"/>
-        </w:rPr>
-        <w:t xml:space="preserve"> Detektion (Solid)</w:t>
-      </w:r>
-    </w:p>
-    <w:p>
-      <w:pPr>
-        <w:pStyle w:val="Listenabsatz"/>
-        <w:numPr>
-          <w:ilvl w:val="0"/>
-          <w:numId w:val="3"/>
-        </w:numPr>
-        <w:spacing w:after="120"/>
-        <w:rPr>
-          <w:sz w:val="28"/>
-          <w:szCs w:val="28"/>
-        </w:rPr>
-      </w:pPr>
-      <w:r>
-        <w:rPr>
-          <w:sz w:val="28"/>
-          <w:szCs w:val="28"/>
-        </w:rPr>
-        <w:t>Bilder (Simple, Funktional)</w:t>
-      </w:r>
-    </w:p>
-    <w:p>
-      <w:pPr>
-        <w:pStyle w:val="Listenabsatz"/>
-        <w:numPr>
-          <w:ilvl w:val="0"/>
-          <w:numId w:val="3"/>
-        </w:numPr>
-        <w:spacing w:after="120"/>
-        <w:rPr>
-          <w:sz w:val="28"/>
-          <w:szCs w:val="28"/>
-        </w:rPr>
-      </w:pPr>
-      <w:r>
-        <w:rPr>
-          <w:sz w:val="28"/>
-          <w:szCs w:val="28"/>
-        </w:rPr>
-        <w:t>Goal (</w:t>
-      </w:r>
-      <w:proofErr w:type="spellStart"/>
-      <w:r>
-        <w:rPr>
-          <w:sz w:val="28"/>
-          <w:szCs w:val="28"/>
-        </w:rPr>
-        <w:t>Teleport</w:t>
-      </w:r>
-      <w:proofErr w:type="spellEnd"/>
-      <w:r>
-        <w:rPr>
-          <w:sz w:val="28"/>
-          <w:szCs w:val="28"/>
-        </w:rPr>
-        <w:t xml:space="preserve"> zu neuer Welt)</w:t>
-      </w:r>
-    </w:p>
-    <w:p>
-      <w:pPr>
-        <w:pStyle w:val="Listenabsatz"/>
-        <w:numPr>
-          <w:ilvl w:val="0"/>
-          <w:numId w:val="3"/>
-        </w:numPr>
-        <w:spacing w:after="120"/>
-        <w:rPr>
-          <w:sz w:val="28"/>
-          <w:szCs w:val="28"/>
-        </w:rPr>
-      </w:pPr>
-      <w:r>
-        <w:rPr>
-          <w:sz w:val="28"/>
-          <w:szCs w:val="28"/>
-        </w:rPr>
-        <w:t>Maps</w:t>
-      </w:r>
-    </w:p>
-    <w:p>
-      <w:pPr>
-        <w:pStyle w:val="Listenabsatz"/>
-        <w:numPr>
-          <w:ilvl w:val="0"/>
-          <w:numId w:val="3"/>
-        </w:numPr>
-        <w:spacing w:after="120"/>
-        <w:rPr>
-          <w:sz w:val="28"/>
-          <w:szCs w:val="28"/>
-        </w:rPr>
-      </w:pPr>
-      <w:r>
-        <w:rPr>
-          <w:sz w:val="28"/>
-          <w:szCs w:val="28"/>
-        </w:rPr>
-        <w:t>Gegner</w:t>
-      </w:r>
-    </w:p>
-    <w:p>
-      <w:pPr>
-        <w:pStyle w:val="Listenabsatz"/>
-        <w:numPr>
-          <w:ilvl w:val="1"/>
-          <w:numId w:val="3"/>
-        </w:numPr>
-        <w:spacing w:after="120"/>
-        <w:rPr>
-          <w:sz w:val="28"/>
-          <w:szCs w:val="28"/>
-        </w:rPr>
-      </w:pPr>
-      <w:r>
-        <w:rPr>
-          <w:sz w:val="28"/>
-          <w:szCs w:val="28"/>
-        </w:rPr>
-        <w:t>Gegner macht Schaden (stopp())</w:t>
-      </w:r>
-    </w:p>
-    <w:p>
-      <w:pPr>
-        <w:pStyle w:val="Listenabsatz"/>
-        <w:numPr>
-          <w:ilvl w:val="0"/>
-          <w:numId w:val="3"/>
-        </w:numPr>
-        <w:spacing w:after="120"/>
-        <w:rPr>
-          <w:sz w:val="28"/>
-          <w:szCs w:val="28"/>
-        </w:rPr>
-      </w:pPr>
-    </w:p>
-    <w:p>
-      <w:pPr>
-        <w:spacing w:after="120"/>
-        <w:rPr>
-          <w:sz w:val="28"/>
-          <w:szCs w:val="28"/>
-        </w:rPr>
-      </w:pPr>
-    </w:p>
-    <w:p>
-      <w:pPr>
-        <w:spacing w:after="120"/>
-        <w:rPr>
-          <w:b/>
-          <w:sz w:val="36"/>
-          <w:szCs w:val="28"/>
-        </w:rPr>
-      </w:pPr>
-      <w:r>
-        <w:rPr>
-          <w:b/>
-          <w:sz w:val="36"/>
-          <w:szCs w:val="28"/>
-        </w:rPr>
-        <w:t>Nicht Funktionale Anforderungen:</w:t>
-      </w:r>
-    </w:p>
-    <w:p>
-      <w:pPr>
-        <w:pStyle w:val="Listenabsatz"/>
-        <w:numPr>
-          <w:ilvl w:val="0"/>
-          <w:numId w:val="4"/>
-        </w:numPr>
-        <w:spacing w:after="120"/>
-        <w:rPr>
-          <w:sz w:val="28"/>
-          <w:szCs w:val="28"/>
-        </w:rPr>
-      </w:pPr>
-      <w:r>
-        <w:rPr>
-          <w:sz w:val="28"/>
-          <w:szCs w:val="28"/>
-        </w:rPr>
-        <w:t>Bilder</w:t>
-      </w:r>
-      <w:r>
-        <w:rPr>
-          <w:sz w:val="28"/>
-          <w:szCs w:val="28"/>
-        </w:rPr>
-        <w:t xml:space="preserve"> </w:t>
-      </w:r>
-      <w:proofErr w:type="spellStart"/>
-      <w:r>
-        <w:rPr>
-          <w:sz w:val="28"/>
-          <w:szCs w:val="28"/>
-        </w:rPr>
-        <w:t>Rework</w:t>
-      </w:r>
-      <w:proofErr w:type="spellEnd"/>
-    </w:p>
-    <w:p>
-      <w:pPr>
-        <w:pStyle w:val="Listenabsatz"/>
-        <w:numPr>
-          <w:ilvl w:val="0"/>
-          <w:numId w:val="4"/>
-        </w:numPr>
-        <w:spacing w:after="120"/>
-        <w:rPr>
-          <w:sz w:val="28"/>
-          <w:szCs w:val="28"/>
-        </w:rPr>
-      </w:pPr>
-      <w:r>
-        <w:rPr>
-          <w:sz w:val="28"/>
-          <w:szCs w:val="28"/>
-        </w:rPr>
-        <w:t xml:space="preserve">Gegner </w:t>
-      </w:r>
-      <w:proofErr w:type="spellStart"/>
-      <w:r>
-        <w:rPr>
-          <w:sz w:val="28"/>
-          <w:szCs w:val="28"/>
-        </w:rPr>
-        <w:t>Rework</w:t>
-      </w:r>
-      <w:proofErr w:type="spellEnd"/>
-    </w:p>
-    <w:p>
-      <w:pPr>
-        <w:pStyle w:val="Listenabsatz"/>
-        <w:numPr>
-          <w:ilvl w:val="1"/>
-          <w:numId w:val="4"/>
-        </w:numPr>
-        <w:spacing w:after="120"/>
-        <w:rPr>
-          <w:sz w:val="28"/>
-          <w:szCs w:val="28"/>
-        </w:rPr>
-      </w:pPr>
-      <w:proofErr w:type="spellStart"/>
-      <w:r>
-        <w:rPr>
-          <w:sz w:val="28"/>
-          <w:szCs w:val="28"/>
-        </w:rPr>
-        <w:t>Pathfinding</w:t>
-      </w:r>
-      <w:proofErr w:type="spellEnd"/>
-      <w:r>
-        <w:rPr>
-          <w:sz w:val="28"/>
-          <w:szCs w:val="28"/>
-        </w:rPr>
-        <w:t xml:space="preserve"> zu Player bei einer Bewegung (XY Gegner -&gt; XY Player)</w:t>
-      </w:r>
-    </w:p>
-    <w:p>
-      <w:pPr>
-        <w:pStyle w:val="Listenabsatz"/>
-        <w:numPr>
-          <w:ilvl w:val="1"/>
-          <w:numId w:val="4"/>
-        </w:numPr>
-        <w:spacing w:after="120"/>
-        <w:rPr>
-          <w:sz w:val="28"/>
-          <w:szCs w:val="28"/>
-        </w:rPr>
-      </w:pPr>
-      <w:r>
-        <w:rPr>
-          <w:sz w:val="28"/>
-          <w:szCs w:val="28"/>
-        </w:rPr>
-        <w:t>Schaden mit Health System</w:t>
-      </w:r>
-    </w:p>
-    <w:p>
-      <w:pPr>
-        <w:pStyle w:val="Listenabsatz"/>
-        <w:numPr>
-          <w:ilvl w:val="1"/>
-          <w:numId w:val="4"/>
-        </w:numPr>
-        <w:spacing w:after="120"/>
-        <w:rPr>
-          <w:sz w:val="28"/>
-          <w:szCs w:val="28"/>
-        </w:rPr>
-      </w:pPr>
-      <w:r>
-        <w:rPr>
-          <w:sz w:val="28"/>
-          <w:szCs w:val="28"/>
-        </w:rPr>
-        <w:t>(Weg anzeigen mit Pfeilen)</w:t>
-      </w:r>
-    </w:p>
-    <w:p>
-      <w:pPr>
-        <w:pStyle w:val="Listenabsatz"/>
-        <w:numPr>
-          <w:ilvl w:val="0"/>
-          <w:numId w:val="4"/>
-        </w:numPr>
-        <w:spacing w:after="120"/>
-        <w:rPr>
-          <w:sz w:val="28"/>
-          <w:szCs w:val="28"/>
-        </w:rPr>
-      </w:pPr>
-      <w:r>
-        <w:rPr>
-          <w:sz w:val="28"/>
-          <w:szCs w:val="28"/>
-        </w:rPr>
-        <w:t>Health System</w:t>
-      </w:r>
-    </w:p>
-    <w:p>
-      <w:pPr>
-        <w:pStyle w:val="Listenabsatz"/>
-        <w:numPr>
-          <w:ilvl w:val="0"/>
-          <w:numId w:val="4"/>
-        </w:numPr>
-        <w:spacing w:after="120"/>
-        <w:rPr>
-          <w:sz w:val="28"/>
-          <w:szCs w:val="28"/>
-        </w:rPr>
-      </w:pPr>
-      <w:r>
-        <w:rPr>
-          <w:sz w:val="28"/>
-          <w:szCs w:val="28"/>
-        </w:rPr>
-        <w:t>Verbundene Walls</w:t>
-      </w:r>
-    </w:p>
-    <w:p>
-      <w:pPr>
-        <w:pStyle w:val="Listenabsatz"/>
-        <w:numPr>
-          <w:ilvl w:val="0"/>
-          <w:numId w:val="4"/>
-        </w:numPr>
-        <w:spacing w:after="120"/>
-        <w:rPr>
-          <w:sz w:val="28"/>
-          <w:szCs w:val="28"/>
-        </w:rPr>
-      </w:pPr>
-      <w:r>
-        <w:rPr>
-          <w:sz w:val="28"/>
-          <w:szCs w:val="28"/>
-        </w:rPr>
-        <w:t>Fallen, Laser, Todes Blöcke, etc...</w:t>
-      </w:r>
-    </w:p>
-    <w:p>
-      <w:pPr>
-        <w:pStyle w:val="Listenabsatz"/>
-        <w:numPr>
-          <w:ilvl w:val="0"/>
-          <w:numId w:val="4"/>
-        </w:numPr>
-        <w:spacing w:after="120"/>
-        <w:rPr>
-          <w:sz w:val="28"/>
-          <w:szCs w:val="28"/>
-        </w:rPr>
-      </w:pPr>
-      <w:r>
-        <w:rPr>
-          <w:sz w:val="28"/>
-          <w:szCs w:val="28"/>
-        </w:rPr>
-        <w:t>Fähigkeiten/ Gegenstände</w:t>
-      </w:r>
-    </w:p>
-    <w:p>
-      <w:pPr>
-        <w:pStyle w:val="Listenabsatz"/>
-        <w:numPr>
-          <w:ilvl w:val="1"/>
-          <w:numId w:val="4"/>
-        </w:numPr>
-        <w:spacing w:after="120"/>
-        <w:rPr>
-          <w:sz w:val="28"/>
-          <w:szCs w:val="28"/>
-        </w:rPr>
-      </w:pPr>
-      <w:r>
-        <w:rPr>
-          <w:sz w:val="28"/>
-          <w:szCs w:val="28"/>
-        </w:rPr>
-        <w:t>Schwert, Bogen etc...</w:t>
-      </w:r>
-    </w:p>
-    <w:p>
-      <w:pPr>
-        <w:pStyle w:val="Listenabsatz"/>
-        <w:numPr>
-          <w:ilvl w:val="1"/>
-          <w:numId w:val="4"/>
-        </w:numPr>
-        <w:spacing w:after="120"/>
-        <w:rPr>
-          <w:sz w:val="28"/>
-          <w:szCs w:val="28"/>
-        </w:rPr>
-      </w:pPr>
-      <w:r>
-        <w:rPr>
-          <w:sz w:val="28"/>
-          <w:szCs w:val="28"/>
-        </w:rPr>
-        <w:t>Köder für Gegner</w:t>
-      </w:r>
-    </w:p>
-    <w:p>
-      <w:pPr>
-        <w:pStyle w:val="Listenabsatz"/>
-        <w:numPr>
-          <w:ilvl w:val="1"/>
-          <w:numId w:val="4"/>
-        </w:numPr>
-        <w:spacing w:after="120"/>
-        <w:rPr>
-          <w:sz w:val="28"/>
-          <w:szCs w:val="28"/>
-        </w:rPr>
-      </w:pPr>
-      <w:r>
-        <w:rPr>
-          <w:sz w:val="28"/>
-          <w:szCs w:val="28"/>
-        </w:rPr>
-        <w:t>Springen (2 Blöcke weit)</w:t>
-      </w:r>
-    </w:p>
-    <w:p>
-      <w:pPr>
-        <w:pStyle w:val="Listenabsatz"/>
-        <w:numPr>
-          <w:ilvl w:val="0"/>
-          <w:numId w:val="4"/>
-        </w:numPr>
-        <w:spacing w:after="120"/>
-        <w:rPr>
-          <w:sz w:val="28"/>
-          <w:szCs w:val="28"/>
-        </w:rPr>
-      </w:pPr>
-      <w:r>
-        <w:rPr>
-          <w:sz w:val="28"/>
-          <w:szCs w:val="28"/>
-        </w:rPr>
-        <w:t>Sound</w:t>
-      </w:r>
-    </w:p>
-    <w:p>
-      <w:pPr>
-        <w:pStyle w:val="Listenabsatz"/>
-        <w:numPr>
-          <w:ilvl w:val="0"/>
-          <w:numId w:val="4"/>
-        </w:numPr>
-        <w:spacing w:after="120"/>
-        <w:rPr>
-          <w:sz w:val="28"/>
-          <w:szCs w:val="28"/>
-        </w:rPr>
-      </w:pPr>
-      <w:r>
-        <w:rPr>
-          <w:sz w:val="28"/>
-          <w:szCs w:val="28"/>
-        </w:rPr>
-        <w:t>neue Gegner</w:t>
-      </w:r>
-    </w:p>
-    <w:p>
-      <w:pPr>
-        <w:pStyle w:val="Listenabsatz"/>
-        <w:numPr>
-          <w:ilvl w:val="0"/>
-          <w:numId w:val="4"/>
-        </w:numPr>
-        <w:spacing w:after="120"/>
-        <w:rPr>
-          <w:sz w:val="28"/>
-          <w:szCs w:val="28"/>
-        </w:rPr>
-      </w:pPr>
       <w:r>
         <w:rPr>
           <w:sz w:val="28"/>
@@ -848,7 +909,7 @@
 </file>
 
 <file path=word/numbering.xml><?xml version="1.0" encoding="utf-8"?>
-<w:numbering xmlns:wpc="http://schemas.microsoft.com/office/word/2010/wordprocessingCanvas" xmlns:mc="http://schemas.openxmlformats.org/markup-compatibility/2006" xmlns:o="urn:schemas-microsoft-com:office:office" xmlns:r="http://schemas.openxmlformats.org/officeDocument/2006/relationships" xmlns:m="http://schemas.openxmlformats.org/officeDocument/2006/math" xmlns:v="urn:schemas-microsoft-com:vml" xmlns:wp14="http://schemas.microsoft.com/office/word/2010/wordprocessingDrawing" xmlns:wp="http://schemas.openxmlformats.org/drawingml/2006/wordprocessingDrawing" xmlns:w10="urn:schemas-microsoft-com:office:word" xmlns:w="http://schemas.openxmlformats.org/wordprocessingml/2006/main" xmlns:w14="http://schemas.microsoft.com/office/word/2010/wordml" xmlns:w15="http://schemas.microsoft.com/office/word/2012/wordml" xmlns:wpg="http://schemas.microsoft.com/office/word/2010/wordprocessingGroup" xmlns:wpi="http://schemas.microsoft.com/office/word/2010/wordprocessingInk" xmlns:wne="http://schemas.microsoft.com/office/word/2006/wordml" xmlns:wps="http://schemas.microsoft.com/office/word/2010/wordprocessingShape" mc:Ignorable="w14 w15 wp14">
+<w:numbering xmlns:wpc="http://schemas.microsoft.com/office/word/2010/wordprocessingCanvas" xmlns:cx="http://schemas.microsoft.com/office/drawing/2014/chartex" xmlns:cx1="http://schemas.microsoft.com/office/drawing/2015/9/8/chartex" xmlns:cx2="http://schemas.microsoft.com/office/drawing/2015/10/21/chartex" xmlns:cx3="http://schemas.microsoft.com/office/drawing/2016/5/9/chartex" xmlns:cx4="http://schemas.microsoft.com/office/drawing/2016/5/10/chartex" xmlns:cx5="http://schemas.microsoft.com/office/drawing/2016/5/11/chartex" xmlns:cx6="http://schemas.microsoft.com/office/drawing/2016/5/12/chartex" xmlns:cx7="http://schemas.microsoft.com/office/drawing/2016/5/13/chartex" xmlns:cx8="http://schemas.microsoft.com/office/drawing/2016/5/14/chartex" xmlns:mc="http://schemas.openxmlformats.org/markup-compatibility/2006" xmlns:aink="http://schemas.microsoft.com/office/drawing/2016/ink" xmlns:am3d="http://schemas.microsoft.com/office/drawing/2017/model3d" xmlns:o="urn:schemas-microsoft-com:office:office" xmlns:r="http://schemas.openxmlformats.org/officeDocument/2006/relationships" xmlns:m="http://schemas.openxmlformats.org/officeDocument/2006/math" xmlns:v="urn:schemas-microsoft-com:vml" xmlns:wp14="http://schemas.microsoft.com/office/word/2010/wordprocessingDrawing" xmlns:wp="http://schemas.openxmlformats.org/drawingml/2006/wordprocessingDrawing" xmlns:w10="urn:schemas-microsoft-com:office:word" xmlns:w="http://schemas.openxmlformats.org/wordprocessingml/2006/main" xmlns:w14="http://schemas.microsoft.com/office/word/2010/wordml" xmlns:w15="http://schemas.microsoft.com/office/word/2012/wordml" xmlns:w16cid="http://schemas.microsoft.com/office/word/2016/wordml/cid" xmlns:w16se="http://schemas.microsoft.com/office/word/2015/wordml/symex" xmlns:wpg="http://schemas.microsoft.com/office/word/2010/wordprocessingGroup" xmlns:wpi="http://schemas.microsoft.com/office/word/2010/wordprocessingInk" xmlns:wne="http://schemas.microsoft.com/office/word/2006/wordml" xmlns:wps="http://schemas.microsoft.com/office/word/2010/wordprocessingShape" mc:Ignorable="w14 w15 w16se w16cid wp14">
   <w:abstractNum w:abstractNumId="0" w15:restartNumberingAfterBreak="0">
     <w:nsid w:val="295D080A"/>
     <w:multiLevelType w:val="hybridMultilevel"/>
@@ -1263,7 +1324,7 @@
 </file>
 
 <file path=word/styles.xml><?xml version="1.0" encoding="utf-8"?>
-<w:styles xmlns:mc="http://schemas.openxmlformats.org/markup-compatibility/2006" xmlns:r="http://schemas.openxmlformats.org/officeDocument/2006/relationships" xmlns:w="http://schemas.openxmlformats.org/wordprocessingml/2006/main" xmlns:w14="http://schemas.microsoft.com/office/word/2010/wordml" xmlns:w15="http://schemas.microsoft.com/office/word/2012/wordml" mc:Ignorable="w14 w15">
+<w:styles xmlns:mc="http://schemas.openxmlformats.org/markup-compatibility/2006" xmlns:r="http://schemas.openxmlformats.org/officeDocument/2006/relationships" xmlns:w="http://schemas.openxmlformats.org/wordprocessingml/2006/main" xmlns:w14="http://schemas.microsoft.com/office/word/2010/wordml" xmlns:w15="http://schemas.microsoft.com/office/word/2012/wordml" xmlns:w16cid="http://schemas.microsoft.com/office/word/2016/wordml/cid" xmlns:w16se="http://schemas.microsoft.com/office/word/2015/wordml/symex" mc:Ignorable="w14 w15 w16se w16cid">
   <w:docDefaults>
     <w:rPrDefault>
       <w:rPr>
@@ -1279,7 +1340,7 @@
       </w:pPr>
     </w:pPrDefault>
   </w:docDefaults>
-  <w:latentStyles w:defLockedState="0" w:defUIPriority="99" w:defSemiHidden="0" w:defUnhideWhenUsed="0" w:defQFormat="0" w:count="371">
+  <w:latentStyles w:defLockedState="0" w:defUIPriority="99" w:defSemiHidden="0" w:defUnhideWhenUsed="0" w:defQFormat="0" w:count="375">
     <w:lsdException w:name="Normal" w:uiPriority="0" w:qFormat="1"/>
     <w:lsdException w:name="heading 1" w:uiPriority="9" w:qFormat="1"/>
     <w:lsdException w:name="heading 2" w:semiHidden="1" w:uiPriority="9" w:unhideWhenUsed="1" w:qFormat="1"/>
@@ -1385,7 +1446,6 @@
     <w:lsdException w:name="HTML Sample" w:semiHidden="1" w:unhideWhenUsed="1"/>
     <w:lsdException w:name="HTML Typewriter" w:semiHidden="1" w:unhideWhenUsed="1"/>
     <w:lsdException w:name="HTML Variable" w:semiHidden="1" w:unhideWhenUsed="1"/>
-    <w:lsdException w:name="Normal Table" w:semiHidden="1" w:unhideWhenUsed="1"/>
     <w:lsdException w:name="annotation subject" w:semiHidden="1" w:unhideWhenUsed="1"/>
     <w:lsdException w:name="No List" w:semiHidden="1" w:unhideWhenUsed="1"/>
     <w:lsdException w:name="Outline List 1" w:semiHidden="1" w:unhideWhenUsed="1"/>
@@ -1429,10 +1489,8 @@
     <w:lsdException w:name="Table Elegant" w:semiHidden="1" w:unhideWhenUsed="1"/>
     <w:lsdException w:name="Table Professional" w:semiHidden="1" w:unhideWhenUsed="1"/>
     <w:lsdException w:name="Table Subtle 1" w:semiHidden="1" w:unhideWhenUsed="1"/>
-    <w:lsdException w:name="Table Subtle 2" w:semiHidden="1" w:unhideWhenUsed="1"/>
     <w:lsdException w:name="Table Web 1" w:semiHidden="1" w:unhideWhenUsed="1"/>
     <w:lsdException w:name="Table Web 2" w:semiHidden="1" w:unhideWhenUsed="1"/>
-    <w:lsdException w:name="Table Web 3" w:semiHidden="1" w:unhideWhenUsed="1"/>
     <w:lsdException w:name="Balloon Text" w:semiHidden="1" w:unhideWhenUsed="1"/>
     <w:lsdException w:name="Table Grid" w:uiPriority="39"/>
     <w:lsdException w:name="Table Theme" w:semiHidden="1" w:unhideWhenUsed="1"/>
@@ -1651,6 +1709,10 @@
     <w:lsdException w:name="List Table 5 Dark Accent 6" w:uiPriority="50"/>
     <w:lsdException w:name="List Table 6 Colorful Accent 6" w:uiPriority="51"/>
     <w:lsdException w:name="List Table 7 Colorful Accent 6" w:uiPriority="52"/>
+    <w:lsdException w:name="Mention" w:semiHidden="1" w:unhideWhenUsed="1"/>
+    <w:lsdException w:name="Smart Hyperlink" w:semiHidden="1" w:unhideWhenUsed="1"/>
+    <w:lsdException w:name="Hashtag" w:semiHidden="1" w:unhideWhenUsed="1"/>
+    <w:lsdException w:name="Unresolved Mention" w:semiHidden="1" w:unhideWhenUsed="1"/>
   </w:latentStyles>
   <w:style w:type="paragraph" w:default="1" w:styleId="Standard">
     <w:name w:val="Normal"/>

</xml_diff>

<commit_message>
Die doxc. Files Anforderungen und Pflichtenheft, besonders Pflichtenheft, wurden weiter ausgearbeitet und vielleicht sogar fertiggestellt
</commit_message>
<xml_diff>
--- a/Greenfoot-Game/doc/Anforderungen.docx
+++ b/Greenfoot-Game/doc/Anforderungen.docx
@@ -406,14 +406,15 @@
         </w:rPr>
         <w:t>Goal (</w:t>
       </w:r>
-      <w:r>
-        <w:rPr>
-          <w:sz w:val="28"/>
-          <w:szCs w:val="28"/>
-          <w:lang w:val="en-GB"/>
+      <w:proofErr w:type="spellStart"/>
+      <w:r>
+        <w:rPr>
+          <w:sz w:val="28"/>
+          <w:szCs w:val="28"/>
         </w:rPr>
         <w:t>Teleport</w:t>
       </w:r>
+      <w:proofErr w:type="spellEnd"/>
       <w:r>
         <w:rPr>
           <w:sz w:val="28"/>
@@ -498,6 +499,27 @@
           <w:szCs w:val="28"/>
         </w:rPr>
       </w:pPr>
+      <w:r>
+        <w:rPr>
+          <w:sz w:val="28"/>
+          <w:szCs w:val="28"/>
+        </w:rPr>
+        <w:t>Health System</w:t>
+      </w:r>
+    </w:p>
+    <w:p>
+      <w:pPr>
+        <w:pStyle w:val="Listenabsatz"/>
+        <w:numPr>
+          <w:ilvl w:val="0"/>
+          <w:numId w:val="3"/>
+        </w:numPr>
+        <w:spacing w:after="120"/>
+        <w:rPr>
+          <w:sz w:val="28"/>
+          <w:szCs w:val="28"/>
+        </w:rPr>
+      </w:pPr>
     </w:p>
     <w:p>
       <w:pPr>
@@ -682,7 +704,7 @@
           <w:sz w:val="28"/>
           <w:szCs w:val="28"/>
         </w:rPr>
-        <w:t>Health System</w:t>
+        <w:t>Verbundene Walls</w:t>
       </w:r>
     </w:p>
     <w:p>
@@ -703,7 +725,7 @@
           <w:sz w:val="28"/>
           <w:szCs w:val="28"/>
         </w:rPr>
-        <w:t>Verbundene Walls</w:t>
+        <w:t>Fallen, Laser, Todes Blöcke, etc...</w:t>
       </w:r>
     </w:p>
     <w:p>
@@ -724,7 +746,70 @@
           <w:sz w:val="28"/>
           <w:szCs w:val="28"/>
         </w:rPr>
-        <w:t>Fallen, Laser, Todes Blöcke, etc...</w:t>
+        <w:t>Fähigkeiten/ Gegenstände</w:t>
+      </w:r>
+    </w:p>
+    <w:p>
+      <w:pPr>
+        <w:pStyle w:val="Listenabsatz"/>
+        <w:numPr>
+          <w:ilvl w:val="1"/>
+          <w:numId w:val="4"/>
+        </w:numPr>
+        <w:spacing w:after="120"/>
+        <w:rPr>
+          <w:sz w:val="28"/>
+          <w:szCs w:val="28"/>
+        </w:rPr>
+      </w:pPr>
+      <w:r>
+        <w:rPr>
+          <w:sz w:val="28"/>
+          <w:szCs w:val="28"/>
+        </w:rPr>
+        <w:t>Schwert, Bogen etc...</w:t>
+      </w:r>
+    </w:p>
+    <w:p>
+      <w:pPr>
+        <w:pStyle w:val="Listenabsatz"/>
+        <w:numPr>
+          <w:ilvl w:val="1"/>
+          <w:numId w:val="4"/>
+        </w:numPr>
+        <w:spacing w:after="120"/>
+        <w:rPr>
+          <w:sz w:val="28"/>
+          <w:szCs w:val="28"/>
+        </w:rPr>
+      </w:pPr>
+      <w:r>
+        <w:rPr>
+          <w:sz w:val="28"/>
+          <w:szCs w:val="28"/>
+        </w:rPr>
+        <w:t>Köder für Gegner</w:t>
+      </w:r>
+    </w:p>
+    <w:p>
+      <w:pPr>
+        <w:pStyle w:val="Listenabsatz"/>
+        <w:numPr>
+          <w:ilvl w:val="1"/>
+          <w:numId w:val="4"/>
+        </w:numPr>
+        <w:spacing w:after="120"/>
+        <w:rPr>
+          <w:sz w:val="28"/>
+          <w:szCs w:val="28"/>
+        </w:rPr>
+      </w:pPr>
+      <w:r>
+        <w:rPr>
+          <w:sz w:val="28"/>
+          <w:szCs w:val="28"/>
+        </w:rPr>
+        <w:t>Springen (2 Blöcke weit)</w:t>
       </w:r>
     </w:p>
     <w:p>
@@ -745,70 +830,7 @@
           <w:sz w:val="28"/>
           <w:szCs w:val="28"/>
         </w:rPr>
-        <w:t>Fähigkeiten/ Gegenstände</w:t>
-      </w:r>
-    </w:p>
-    <w:p>
-      <w:pPr>
-        <w:pStyle w:val="Listenabsatz"/>
-        <w:numPr>
-          <w:ilvl w:val="1"/>
-          <w:numId w:val="4"/>
-        </w:numPr>
-        <w:spacing w:after="120"/>
-        <w:rPr>
-          <w:sz w:val="28"/>
-          <w:szCs w:val="28"/>
-        </w:rPr>
-      </w:pPr>
-      <w:r>
-        <w:rPr>
-          <w:sz w:val="28"/>
-          <w:szCs w:val="28"/>
-        </w:rPr>
-        <w:t>Schwert, Bogen etc...</w:t>
-      </w:r>
-    </w:p>
-    <w:p>
-      <w:pPr>
-        <w:pStyle w:val="Listenabsatz"/>
-        <w:numPr>
-          <w:ilvl w:val="1"/>
-          <w:numId w:val="4"/>
-        </w:numPr>
-        <w:spacing w:after="120"/>
-        <w:rPr>
-          <w:sz w:val="28"/>
-          <w:szCs w:val="28"/>
-        </w:rPr>
-      </w:pPr>
-      <w:r>
-        <w:rPr>
-          <w:sz w:val="28"/>
-          <w:szCs w:val="28"/>
-        </w:rPr>
-        <w:t>Köder für Gegner</w:t>
-      </w:r>
-    </w:p>
-    <w:p>
-      <w:pPr>
-        <w:pStyle w:val="Listenabsatz"/>
-        <w:numPr>
-          <w:ilvl w:val="1"/>
-          <w:numId w:val="4"/>
-        </w:numPr>
-        <w:spacing w:after="120"/>
-        <w:rPr>
-          <w:sz w:val="28"/>
-          <w:szCs w:val="28"/>
-        </w:rPr>
-      </w:pPr>
-      <w:r>
-        <w:rPr>
-          <w:sz w:val="28"/>
-          <w:szCs w:val="28"/>
-        </w:rPr>
-        <w:t>Springen (2 Blöcke weit)</w:t>
+        <w:t>Sound</w:t>
       </w:r>
     </w:p>
     <w:p>
@@ -829,8 +851,10 @@
           <w:sz w:val="28"/>
           <w:szCs w:val="28"/>
         </w:rPr>
-        <w:t>Sound</w:t>
-      </w:r>
+        <w:t>neue Gegner</w:t>
+      </w:r>
+      <w:bookmarkStart w:id="0" w:name="_GoBack"/>
+      <w:bookmarkEnd w:id="0"/>
     </w:p>
     <w:p>
       <w:pPr>
@@ -845,29 +869,6 @@
           <w:szCs w:val="28"/>
         </w:rPr>
       </w:pPr>
-      <w:r>
-        <w:rPr>
-          <w:sz w:val="28"/>
-          <w:szCs w:val="28"/>
-        </w:rPr>
-        <w:t>neue Gegner</w:t>
-      </w:r>
-    </w:p>
-    <w:p>
-      <w:pPr>
-        <w:pStyle w:val="Listenabsatz"/>
-        <w:numPr>
-          <w:ilvl w:val="0"/>
-          <w:numId w:val="4"/>
-        </w:numPr>
-        <w:spacing w:after="120"/>
-        <w:rPr>
-          <w:sz w:val="28"/>
-          <w:szCs w:val="28"/>
-        </w:rPr>
-      </w:pPr>
-      <w:bookmarkStart w:id="0" w:name="_GoBack"/>
-      <w:bookmarkEnd w:id="0"/>
       <w:r>
         <w:rPr>
           <w:sz w:val="28"/>
@@ -1446,6 +1447,7 @@
     <w:lsdException w:name="HTML Sample" w:semiHidden="1" w:unhideWhenUsed="1"/>
     <w:lsdException w:name="HTML Typewriter" w:semiHidden="1" w:unhideWhenUsed="1"/>
     <w:lsdException w:name="HTML Variable" w:semiHidden="1" w:unhideWhenUsed="1"/>
+    <w:lsdException w:name="Normal Table" w:semiHidden="1" w:unhideWhenUsed="1"/>
     <w:lsdException w:name="annotation subject" w:semiHidden="1" w:unhideWhenUsed="1"/>
     <w:lsdException w:name="No List" w:semiHidden="1" w:unhideWhenUsed="1"/>
     <w:lsdException w:name="Outline List 1" w:semiHidden="1" w:unhideWhenUsed="1"/>
@@ -1489,8 +1491,10 @@
     <w:lsdException w:name="Table Elegant" w:semiHidden="1" w:unhideWhenUsed="1"/>
     <w:lsdException w:name="Table Professional" w:semiHidden="1" w:unhideWhenUsed="1"/>
     <w:lsdException w:name="Table Subtle 1" w:semiHidden="1" w:unhideWhenUsed="1"/>
+    <w:lsdException w:name="Table Subtle 2" w:semiHidden="1" w:unhideWhenUsed="1"/>
     <w:lsdException w:name="Table Web 1" w:semiHidden="1" w:unhideWhenUsed="1"/>
     <w:lsdException w:name="Table Web 2" w:semiHidden="1" w:unhideWhenUsed="1"/>
+    <w:lsdException w:name="Table Web 3" w:semiHidden="1" w:unhideWhenUsed="1"/>
     <w:lsdException w:name="Balloon Text" w:semiHidden="1" w:unhideWhenUsed="1"/>
     <w:lsdException w:name="Table Grid" w:uiPriority="39"/>
     <w:lsdException w:name="Table Theme" w:semiHidden="1" w:unhideWhenUsed="1"/>

</xml_diff>